<commit_message>
Question 3 half way done
</commit_message>
<xml_diff>
--- a/Web_design_assignment_1.docx
+++ b/Web_design_assignment_1.docx
@@ -65,20 +65,10 @@
           <w:rFonts w:cstheme="minorHAnsi"/>
           <w:b/>
           <w:bCs/>
-          <w:sz w:val="80"/>
+          <w:sz w:val="78"/>
           <w:szCs w:val="66"/>
         </w:rPr>
       </w:pPr>
-      <w:r>
-        <w:rPr>
-          <w:rFonts w:cstheme="minorHAnsi"/>
-          <w:b/>
-          <w:bCs/>
-          <w:sz w:val="80"/>
-          <w:szCs w:val="66"/>
-        </w:rPr>
-        <w:t>ITSE - 2192</w:t>
-      </w:r>
     </w:p>
     <w:p>
       <w:pPr>
@@ -91,10 +81,20 @@
           <w:rFonts w:cstheme="minorHAnsi"/>
           <w:b/>
           <w:bCs/>
-          <w:sz w:val="60"/>
+          <w:sz w:val="52"/>
           <w:szCs w:val="66"/>
         </w:rPr>
       </w:pPr>
+      <w:r>
+        <w:rPr>
+          <w:rFonts w:cstheme="minorHAnsi"/>
+          <w:b/>
+          <w:bCs/>
+          <w:sz w:val="52"/>
+          <w:szCs w:val="66"/>
+        </w:rPr>
+        <w:t>ITSE - 2192</w:t>
+      </w:r>
     </w:p>
     <w:p>
       <w:pPr>
@@ -218,8 +218,6 @@
         </w:rPr>
         <w:t>: ATR/6618/11</w:t>
       </w:r>
-      <w:bookmarkStart w:id="0" w:name="_GoBack"/>
-      <w:bookmarkEnd w:id="0"/>
     </w:p>
     <w:p>
       <w:pPr>
@@ -254,6 +252,38 @@
         </w:rPr>
         <w:t>01</w:t>
       </w:r>
+    </w:p>
+    <w:p>
+      <w:pPr>
+        <w:autoSpaceDE w:val="0"/>
+        <w:autoSpaceDN w:val="0"/>
+        <w:adjustRightInd w:val="0"/>
+        <w:spacing w:after="0" w:line="240" w:lineRule="auto"/>
+        <w:jc w:val="both"/>
+        <w:rPr>
+          <w:rFonts w:cstheme="minorHAnsi"/>
+          <w:b/>
+          <w:bCs/>
+          <w:sz w:val="38"/>
+          <w:szCs w:val="32"/>
+        </w:rPr>
+      </w:pPr>
+    </w:p>
+    <w:p>
+      <w:pPr>
+        <w:autoSpaceDE w:val="0"/>
+        <w:autoSpaceDN w:val="0"/>
+        <w:adjustRightInd w:val="0"/>
+        <w:spacing w:after="0" w:line="240" w:lineRule="auto"/>
+        <w:jc w:val="both"/>
+        <w:rPr>
+          <w:rFonts w:cstheme="minorHAnsi"/>
+          <w:b/>
+          <w:bCs/>
+          <w:sz w:val="38"/>
+          <w:szCs w:val="32"/>
+        </w:rPr>
+      </w:pPr>
     </w:p>
     <w:p>
       <w:pPr>
@@ -322,7 +352,25 @@
           <w:sz w:val="28"/>
           <w:szCs w:val="28"/>
         </w:rPr>
-        <w:t>Submitted to: Mr. Fitsum A.</w:t>
+        <w:t xml:space="preserve">Submitted to: Mr. </w:t>
+      </w:r>
+      <w:proofErr w:type="spellStart"/>
+      <w:r>
+        <w:rPr>
+          <w:rFonts w:cstheme="minorHAnsi"/>
+          <w:sz w:val="28"/>
+          <w:szCs w:val="28"/>
+        </w:rPr>
+        <w:t>Fitsum</w:t>
+      </w:r>
+      <w:proofErr w:type="spellEnd"/>
+      <w:r>
+        <w:rPr>
+          <w:rFonts w:cstheme="minorHAnsi"/>
+          <w:sz w:val="28"/>
+          <w:szCs w:val="28"/>
+        </w:rPr>
+        <w:t xml:space="preserve"> A.</w:t>
       </w:r>
     </w:p>
     <w:p>
@@ -390,31 +438,469 @@
         <w:jc w:val="both"/>
       </w:pPr>
     </w:p>
-    <w:p>
-      <w:pPr>
-        <w:jc w:val="both"/>
-      </w:pPr>
-    </w:p>
-    <w:p>
-      <w:pPr>
-        <w:pStyle w:val="ListParagraph"/>
+    <w:sdt>
+      <w:sdtPr>
+        <w:rPr>
+          <w:rFonts w:asciiTheme="minorHAnsi" w:eastAsiaTheme="minorHAnsi" w:hAnsiTheme="minorHAnsi" w:cstheme="minorBidi"/>
+          <w:color w:val="auto"/>
+          <w:sz w:val="22"/>
+          <w:szCs w:val="22"/>
+        </w:rPr>
+        <w:id w:val="-889958626"/>
+        <w:docPartObj>
+          <w:docPartGallery w:val="Table of Contents"/>
+          <w:docPartUnique/>
+        </w:docPartObj>
+      </w:sdtPr>
+      <w:sdtEndPr>
+        <w:rPr>
+          <w:b/>
+          <w:bCs/>
+          <w:noProof/>
+        </w:rPr>
+      </w:sdtEndPr>
+      <w:sdtContent>
+        <w:p>
+          <w:pPr>
+            <w:pStyle w:val="TOCHeading"/>
+          </w:pPr>
+          <w:r>
+            <w:t>Contents</w:t>
+          </w:r>
+        </w:p>
+        <w:p>
+          <w:pPr>
+            <w:pStyle w:val="TOC2"/>
+            <w:numPr>
+              <w:ilvl w:val="0"/>
+              <w:numId w:val="4"/>
+            </w:numPr>
+            <w:tabs>
+              <w:tab w:val="left" w:pos="660"/>
+              <w:tab w:val="right" w:leader="dot" w:pos="9350"/>
+            </w:tabs>
+            <w:rPr>
+              <w:rFonts w:eastAsiaTheme="minorEastAsia"/>
+              <w:noProof/>
+            </w:rPr>
+          </w:pPr>
+          <w:r>
+            <w:fldChar w:fldCharType="begin"/>
+          </w:r>
+          <w:r>
+            <w:instrText xml:space="preserve"> TOC \o "1-3" \h \z \u </w:instrText>
+          </w:r>
+          <w:r>
+            <w:fldChar w:fldCharType="separate"/>
+          </w:r>
+          <w:hyperlink w:anchor="_Toc34050224" w:history="1">
+            <w:r>
+              <w:rPr>
+                <w:rStyle w:val="Hyperlink"/>
+                <w:noProof/>
+              </w:rPr>
+              <w:t>History of the internet</w:t>
+            </w:r>
+            <w:r>
+              <w:rPr>
+                <w:noProof/>
+                <w:webHidden/>
+              </w:rPr>
+              <w:tab/>
+            </w:r>
+            <w:r>
+              <w:rPr>
+                <w:noProof/>
+                <w:webHidden/>
+              </w:rPr>
+              <w:fldChar w:fldCharType="begin"/>
+            </w:r>
+            <w:r>
+              <w:rPr>
+                <w:noProof/>
+                <w:webHidden/>
+              </w:rPr>
+              <w:instrText xml:space="preserve"> PAGEREF _Toc34050224 \h </w:instrText>
+            </w:r>
+            <w:r>
+              <w:rPr>
+                <w:noProof/>
+                <w:webHidden/>
+              </w:rPr>
+            </w:r>
+            <w:r>
+              <w:rPr>
+                <w:noProof/>
+                <w:webHidden/>
+              </w:rPr>
+              <w:fldChar w:fldCharType="separate"/>
+            </w:r>
+            <w:r>
+              <w:rPr>
+                <w:noProof/>
+                <w:webHidden/>
+              </w:rPr>
+              <w:t>3</w:t>
+            </w:r>
+            <w:r>
+              <w:rPr>
+                <w:noProof/>
+                <w:webHidden/>
+              </w:rPr>
+              <w:fldChar w:fldCharType="end"/>
+            </w:r>
+          </w:hyperlink>
+        </w:p>
+        <w:p>
+          <w:pPr>
+            <w:pStyle w:val="TOC1"/>
+            <w:numPr>
+              <w:ilvl w:val="0"/>
+              <w:numId w:val="4"/>
+            </w:numPr>
+            <w:tabs>
+              <w:tab w:val="left" w:pos="440"/>
+              <w:tab w:val="right" w:leader="dot" w:pos="9350"/>
+            </w:tabs>
+            <w:rPr>
+              <w:noProof/>
+            </w:rPr>
+          </w:pPr>
+          <w:hyperlink w:anchor="_Toc34050225" w:history="1">
+            <w:r>
+              <w:rPr>
+                <w:rStyle w:val="Hyperlink"/>
+                <w:noProof/>
+              </w:rPr>
+              <w:t>Top 10 websites</w:t>
+            </w:r>
+            <w:r>
+              <w:rPr>
+                <w:noProof/>
+                <w:webHidden/>
+              </w:rPr>
+              <w:tab/>
+            </w:r>
+            <w:r>
+              <w:rPr>
+                <w:noProof/>
+                <w:webHidden/>
+              </w:rPr>
+              <w:fldChar w:fldCharType="begin"/>
+            </w:r>
+            <w:r>
+              <w:rPr>
+                <w:noProof/>
+                <w:webHidden/>
+              </w:rPr>
+              <w:instrText xml:space="preserve"> PAGEREF _Toc34050225 \h </w:instrText>
+            </w:r>
+            <w:r>
+              <w:rPr>
+                <w:noProof/>
+                <w:webHidden/>
+              </w:rPr>
+            </w:r>
+            <w:r>
+              <w:rPr>
+                <w:noProof/>
+                <w:webHidden/>
+              </w:rPr>
+              <w:fldChar w:fldCharType="separate"/>
+            </w:r>
+            <w:r>
+              <w:rPr>
+                <w:noProof/>
+                <w:webHidden/>
+              </w:rPr>
+              <w:t>4</w:t>
+            </w:r>
+            <w:r>
+              <w:rPr>
+                <w:noProof/>
+                <w:webHidden/>
+              </w:rPr>
+              <w:fldChar w:fldCharType="end"/>
+            </w:r>
+          </w:hyperlink>
+        </w:p>
+        <w:p>
+          <w:pPr>
+            <w:pStyle w:val="TOC1"/>
+            <w:numPr>
+              <w:ilvl w:val="0"/>
+              <w:numId w:val="4"/>
+            </w:numPr>
+            <w:tabs>
+              <w:tab w:val="left" w:pos="440"/>
+              <w:tab w:val="right" w:leader="dot" w:pos="9350"/>
+            </w:tabs>
+            <w:rPr>
+              <w:noProof/>
+            </w:rPr>
+          </w:pPr>
+          <w:hyperlink w:anchor="_Toc34050226" w:history="1">
+            <w:r>
+              <w:rPr>
+                <w:rStyle w:val="Hyperlink"/>
+                <w:noProof/>
+              </w:rPr>
+              <w:t>Websites by category</w:t>
+            </w:r>
+            <w:r>
+              <w:rPr>
+                <w:noProof/>
+                <w:webHidden/>
+              </w:rPr>
+              <w:tab/>
+            </w:r>
+            <w:r>
+              <w:rPr>
+                <w:noProof/>
+                <w:webHidden/>
+              </w:rPr>
+              <w:fldChar w:fldCharType="begin"/>
+            </w:r>
+            <w:r>
+              <w:rPr>
+                <w:noProof/>
+                <w:webHidden/>
+              </w:rPr>
+              <w:instrText xml:space="preserve"> PAGEREF _Toc34050226 \h </w:instrText>
+            </w:r>
+            <w:r>
+              <w:rPr>
+                <w:noProof/>
+                <w:webHidden/>
+              </w:rPr>
+            </w:r>
+            <w:r>
+              <w:rPr>
+                <w:noProof/>
+                <w:webHidden/>
+              </w:rPr>
+              <w:fldChar w:fldCharType="separate"/>
+            </w:r>
+            <w:r>
+              <w:rPr>
+                <w:noProof/>
+                <w:webHidden/>
+              </w:rPr>
+              <w:t>4</w:t>
+            </w:r>
+            <w:r>
+              <w:rPr>
+                <w:noProof/>
+                <w:webHidden/>
+              </w:rPr>
+              <w:fldChar w:fldCharType="end"/>
+            </w:r>
+          </w:hyperlink>
+        </w:p>
+        <w:p>
+          <w:pPr>
+            <w:pStyle w:val="TOC1"/>
+            <w:numPr>
+              <w:ilvl w:val="0"/>
+              <w:numId w:val="4"/>
+            </w:numPr>
+            <w:tabs>
+              <w:tab w:val="left" w:pos="440"/>
+              <w:tab w:val="right" w:leader="dot" w:pos="9350"/>
+            </w:tabs>
+            <w:rPr>
+              <w:noProof/>
+            </w:rPr>
+          </w:pPr>
+          <w:hyperlink w:anchor="_Toc34050227" w:history="1">
+            <w:r>
+              <w:rPr>
+                <w:rStyle w:val="Hyperlink"/>
+                <w:noProof/>
+              </w:rPr>
+              <w:t>Guidelines for evaluating a website</w:t>
+            </w:r>
+            <w:r>
+              <w:rPr>
+                <w:noProof/>
+                <w:webHidden/>
+              </w:rPr>
+              <w:tab/>
+            </w:r>
+            <w:r>
+              <w:rPr>
+                <w:noProof/>
+                <w:webHidden/>
+              </w:rPr>
+              <w:fldChar w:fldCharType="begin"/>
+            </w:r>
+            <w:r>
+              <w:rPr>
+                <w:noProof/>
+                <w:webHidden/>
+              </w:rPr>
+              <w:instrText xml:space="preserve"> PAGEREF _Toc34050227 \h </w:instrText>
+            </w:r>
+            <w:r>
+              <w:rPr>
+                <w:noProof/>
+                <w:webHidden/>
+              </w:rPr>
+            </w:r>
+            <w:r>
+              <w:rPr>
+                <w:noProof/>
+                <w:webHidden/>
+              </w:rPr>
+              <w:fldChar w:fldCharType="separate"/>
+            </w:r>
+            <w:r>
+              <w:rPr>
+                <w:noProof/>
+                <w:webHidden/>
+              </w:rPr>
+              <w:t>6</w:t>
+            </w:r>
+            <w:r>
+              <w:rPr>
+                <w:noProof/>
+                <w:webHidden/>
+              </w:rPr>
+              <w:fldChar w:fldCharType="end"/>
+            </w:r>
+          </w:hyperlink>
+        </w:p>
+        <w:p>
+          <w:r>
+            <w:rPr>
+              <w:b/>
+              <w:bCs/>
+              <w:noProof/>
+            </w:rPr>
+            <w:fldChar w:fldCharType="end"/>
+          </w:r>
+        </w:p>
+      </w:sdtContent>
+    </w:sdt>
+    <w:p>
+      <w:pPr>
+        <w:jc w:val="both"/>
+      </w:pPr>
+    </w:p>
+    <w:p>
+      <w:pPr>
+        <w:jc w:val="both"/>
+      </w:pPr>
+    </w:p>
+    <w:p>
+      <w:pPr>
+        <w:jc w:val="both"/>
+      </w:pPr>
+    </w:p>
+    <w:p>
+      <w:pPr>
+        <w:jc w:val="both"/>
+      </w:pPr>
+    </w:p>
+    <w:p>
+      <w:pPr>
+        <w:jc w:val="both"/>
+      </w:pPr>
+    </w:p>
+    <w:p>
+      <w:pPr>
+        <w:jc w:val="both"/>
+      </w:pPr>
+    </w:p>
+    <w:p>
+      <w:pPr>
+        <w:jc w:val="both"/>
+      </w:pPr>
+    </w:p>
+    <w:p>
+      <w:pPr>
+        <w:jc w:val="both"/>
+      </w:pPr>
+    </w:p>
+    <w:p>
+      <w:pPr>
+        <w:jc w:val="both"/>
+      </w:pPr>
+    </w:p>
+    <w:p>
+      <w:pPr>
+        <w:jc w:val="both"/>
+      </w:pPr>
+    </w:p>
+    <w:p>
+      <w:pPr>
+        <w:jc w:val="both"/>
+      </w:pPr>
+    </w:p>
+    <w:p>
+      <w:pPr>
+        <w:jc w:val="both"/>
+      </w:pPr>
+    </w:p>
+    <w:p>
+      <w:pPr>
+        <w:jc w:val="both"/>
+      </w:pPr>
+    </w:p>
+    <w:p>
+      <w:pPr>
+        <w:jc w:val="both"/>
+      </w:pPr>
+    </w:p>
+    <w:p>
+      <w:pPr>
+        <w:jc w:val="both"/>
+      </w:pPr>
+    </w:p>
+    <w:p>
+      <w:pPr>
+        <w:jc w:val="both"/>
+      </w:pPr>
+    </w:p>
+    <w:p>
+      <w:pPr>
+        <w:jc w:val="both"/>
+      </w:pPr>
+    </w:p>
+    <w:p>
+      <w:pPr>
+        <w:jc w:val="both"/>
+      </w:pPr>
+    </w:p>
+    <w:p>
+      <w:pPr>
+        <w:jc w:val="both"/>
+      </w:pPr>
+    </w:p>
+    <w:p>
+      <w:pPr>
+        <w:jc w:val="both"/>
+      </w:pPr>
+    </w:p>
+    <w:p>
+      <w:pPr>
+        <w:jc w:val="both"/>
+      </w:pPr>
+    </w:p>
+    <w:p>
+      <w:pPr>
+        <w:pStyle w:val="Heading2"/>
         <w:numPr>
           <w:ilvl w:val="0"/>
-          <w:numId w:val="1"/>
-        </w:numPr>
-        <w:jc w:val="both"/>
-        <w:rPr>
-          <w:b/>
-          <w:sz w:val="36"/>
-        </w:rPr>
-      </w:pPr>
-      <w:r>
-        <w:rPr>
-          <w:b/>
-          <w:sz w:val="36"/>
-        </w:rPr>
+          <w:numId w:val="3"/>
+        </w:numPr>
+      </w:pPr>
+      <w:bookmarkStart w:id="0" w:name="_Toc34050224"/>
+      <w:r>
+        <w:lastRenderedPageBreak/>
         <w:t>History of the internet</w:t>
       </w:r>
+      <w:bookmarkEnd w:id="0"/>
     </w:p>
     <w:p>
       <w:pPr>
@@ -434,7 +920,7 @@
           <w:sz w:val="28"/>
           <w:szCs w:val="28"/>
         </w:rPr>
-        <w:t xml:space="preserve">The internet is a tool we use throughout our day. It </w:t>
+        <w:t>The internet is a tool we use throughout our day.</w:t>
       </w:r>
       <w:r>
         <w:rPr>
@@ -442,6 +928,22 @@
           <w:sz w:val="28"/>
           <w:szCs w:val="28"/>
         </w:rPr>
+        <w:t xml:space="preserve"> When we see the history of the internet.</w:t>
+      </w:r>
+      <w:r>
+        <w:rPr>
+          <w:rFonts w:asciiTheme="minorHAnsi" w:hAnsiTheme="minorHAnsi" w:cstheme="minorHAnsi"/>
+          <w:sz w:val="28"/>
+          <w:szCs w:val="28"/>
+        </w:rPr>
+        <w:t xml:space="preserve"> It </w:t>
+      </w:r>
+      <w:r>
+        <w:rPr>
+          <w:rFonts w:asciiTheme="minorHAnsi" w:hAnsiTheme="minorHAnsi" w:cstheme="minorHAnsi"/>
+          <w:sz w:val="28"/>
+          <w:szCs w:val="28"/>
+        </w:rPr>
         <w:t xml:space="preserve">was created in order to facilitate faster and better communication flow between two entities. </w:t>
       </w:r>
       <w:r>
@@ -450,6 +952,98 @@
           <w:sz w:val="28"/>
           <w:szCs w:val="28"/>
         </w:rPr>
+        <w:t>The internet began as a way for government researchers to share information. Computers in those days were very large and immobile and thus there needed to be an effective way to transfer information.</w:t>
+      </w:r>
+      <w:r>
+        <w:rPr>
+          <w:rFonts w:asciiTheme="minorHAnsi" w:hAnsiTheme="minorHAnsi" w:cstheme="minorHAnsi"/>
+          <w:sz w:val="28"/>
+          <w:szCs w:val="28"/>
+        </w:rPr>
+        <w:t xml:space="preserve"> The internet started to emerge in the 1960s it was developed by the US departments advanced research projects agency network and was called ARPANET. It was created in order to facilitate better communication between academic and research organiz</w:t>
+      </w:r>
+      <w:r>
+        <w:rPr>
+          <w:rFonts w:asciiTheme="minorHAnsi" w:hAnsiTheme="minorHAnsi" w:cstheme="minorHAnsi"/>
+          <w:sz w:val="28"/>
+          <w:szCs w:val="28"/>
+        </w:rPr>
+        <w:t>a</w:t>
+      </w:r>
+      <w:r>
+        <w:rPr>
+          <w:rFonts w:asciiTheme="minorHAnsi" w:hAnsiTheme="minorHAnsi" w:cstheme="minorHAnsi"/>
+          <w:sz w:val="28"/>
+          <w:szCs w:val="28"/>
+        </w:rPr>
+        <w:t>tions.</w:t>
+      </w:r>
+      <w:r>
+        <w:rPr>
+          <w:rFonts w:asciiTheme="minorHAnsi" w:hAnsiTheme="minorHAnsi" w:cstheme="minorHAnsi"/>
+          <w:sz w:val="28"/>
+          <w:szCs w:val="28"/>
+        </w:rPr>
+        <w:t xml:space="preserve"> </w:t>
+      </w:r>
+    </w:p>
+    <w:p>
+      <w:pPr>
+        <w:pStyle w:val="NormalWeb"/>
+        <w:spacing w:before="0" w:beforeAutospacing="0" w:after="0" w:afterAutospacing="0"/>
+        <w:jc w:val="both"/>
+        <w:textAlignment w:val="baseline"/>
+        <w:rPr>
+          <w:rFonts w:asciiTheme="minorHAnsi" w:hAnsiTheme="minorHAnsi" w:cstheme="minorHAnsi"/>
+          <w:sz w:val="28"/>
+          <w:szCs w:val="28"/>
+        </w:rPr>
+      </w:pPr>
+    </w:p>
+    <w:p>
+      <w:pPr>
+        <w:pStyle w:val="NormalWeb"/>
+        <w:spacing w:before="0" w:beforeAutospacing="0" w:after="0" w:afterAutospacing="0"/>
+        <w:jc w:val="both"/>
+        <w:textAlignment w:val="baseline"/>
+        <w:rPr>
+          <w:rFonts w:asciiTheme="minorHAnsi" w:hAnsiTheme="minorHAnsi" w:cstheme="minorHAnsi"/>
+          <w:sz w:val="28"/>
+          <w:szCs w:val="28"/>
+        </w:rPr>
+      </w:pPr>
+    </w:p>
+    <w:p>
+      <w:pPr>
+        <w:pStyle w:val="NormalWeb"/>
+        <w:spacing w:before="0" w:beforeAutospacing="0" w:after="0" w:afterAutospacing="0"/>
+        <w:jc w:val="both"/>
+        <w:textAlignment w:val="baseline"/>
+        <w:rPr>
+          <w:rFonts w:asciiTheme="minorHAnsi" w:hAnsiTheme="minorHAnsi" w:cstheme="minorHAnsi"/>
+          <w:sz w:val="28"/>
+          <w:szCs w:val="28"/>
+        </w:rPr>
+      </w:pPr>
+    </w:p>
+    <w:p>
+      <w:pPr>
+        <w:pStyle w:val="NormalWeb"/>
+        <w:spacing w:before="0" w:beforeAutospacing="0" w:after="0" w:afterAutospacing="0"/>
+        <w:jc w:val="both"/>
+        <w:textAlignment w:val="baseline"/>
+        <w:rPr>
+          <w:rFonts w:asciiTheme="minorHAnsi" w:hAnsiTheme="minorHAnsi" w:cstheme="minorHAnsi"/>
+          <w:sz w:val="28"/>
+          <w:szCs w:val="28"/>
+        </w:rPr>
+      </w:pPr>
+      <w:r>
+        <w:rPr>
+          <w:rFonts w:asciiTheme="minorHAnsi" w:hAnsiTheme="minorHAnsi" w:cstheme="minorHAnsi"/>
+          <w:sz w:val="28"/>
+          <w:szCs w:val="28"/>
+        </w:rPr>
         <w:t>The first recorded description of the social interactions that could be enabled through networking was a </w:t>
       </w:r>
       <w:r>
@@ -531,7 +1125,7 @@
         <w:t>,</w:t>
       </w:r>
       <w:proofErr w:type="gramEnd"/>
-      <w:hyperlink r:id="rId5" w:history="1">
+      <w:hyperlink r:id="rId8" w:history="1">
         <w:r>
           <w:rPr>
             <w:rStyle w:val="Hyperlink"/>
@@ -692,11 +1286,39 @@
     <w:p>
       <w:pPr>
         <w:pStyle w:val="NormalWeb"/>
+        <w:spacing w:before="0" w:beforeAutospacing="0" w:after="0" w:afterAutospacing="0"/>
+        <w:jc w:val="both"/>
+        <w:textAlignment w:val="baseline"/>
+        <w:rPr>
+          <w:rFonts w:asciiTheme="minorHAnsi" w:hAnsiTheme="minorHAnsi" w:cstheme="minorHAnsi"/>
+          <w:sz w:val="28"/>
+          <w:szCs w:val="28"/>
+        </w:rPr>
+      </w:pPr>
+    </w:p>
+    <w:p>
+      <w:pPr>
+        <w:pStyle w:val="Heading1"/>
         <w:numPr>
           <w:ilvl w:val="0"/>
-          <w:numId w:val="1"/>
-        </w:numPr>
+          <w:numId w:val="3"/>
+        </w:numPr>
+      </w:pPr>
+      <w:bookmarkStart w:id="1" w:name="_Toc34050225"/>
+      <w:r>
+        <w:lastRenderedPageBreak/>
+        <w:t>Top 10 websites</w:t>
+      </w:r>
+      <w:bookmarkEnd w:id="1"/>
+      <w:r>
+        <w:t xml:space="preserve"> </w:t>
+      </w:r>
+    </w:p>
+    <w:p>
+      <w:pPr>
+        <w:pStyle w:val="NormalWeb"/>
         <w:spacing w:before="0" w:beforeAutospacing="0" w:after="0" w:afterAutospacing="0"/>
+        <w:ind w:left="720"/>
         <w:jc w:val="both"/>
         <w:textAlignment w:val="baseline"/>
         <w:rPr>
@@ -706,426 +1328,2518 @@
           <w:szCs w:val="28"/>
         </w:rPr>
       </w:pPr>
-      <w:r>
+    </w:p>
+    <w:p>
+      <w:pPr>
+        <w:pStyle w:val="Heading1"/>
+        <w:numPr>
+          <w:ilvl w:val="0"/>
+          <w:numId w:val="3"/>
+        </w:numPr>
+      </w:pPr>
+      <w:bookmarkStart w:id="2" w:name="_Toc34050226"/>
+      <w:r>
+        <w:t>Websites by category</w:t>
+      </w:r>
+      <w:bookmarkEnd w:id="2"/>
+      <w:r>
+        <w:t xml:space="preserve"> </w:t>
+      </w:r>
+    </w:p>
+    <w:p>
+      <w:pPr>
+        <w:pStyle w:val="NormalWeb"/>
+        <w:numPr>
+          <w:ilvl w:val="1"/>
+          <w:numId w:val="3"/>
+        </w:numPr>
+        <w:spacing w:before="0" w:after="0"/>
+        <w:jc w:val="both"/>
+        <w:textAlignment w:val="baseline"/>
+        <w:rPr>
+          <w:rFonts w:cstheme="minorHAnsi"/>
+          <w:sz w:val="28"/>
+          <w:szCs w:val="28"/>
+        </w:rPr>
+      </w:pPr>
+      <w:r>
+        <w:rPr>
+          <w:rFonts w:cstheme="minorHAnsi"/>
+          <w:sz w:val="28"/>
+          <w:szCs w:val="28"/>
+        </w:rPr>
+        <w:t>Portal</w:t>
+      </w:r>
+      <w:r>
+        <w:rPr>
+          <w:rFonts w:cstheme="minorHAnsi"/>
+          <w:sz w:val="28"/>
+          <w:szCs w:val="28"/>
+        </w:rPr>
+        <w:t xml:space="preserve"> - </w:t>
+      </w:r>
+    </w:p>
+    <w:p>
+      <w:pPr>
+        <w:pStyle w:val="NormalWeb"/>
+        <w:numPr>
+          <w:ilvl w:val="2"/>
+          <w:numId w:val="3"/>
+        </w:numPr>
+        <w:spacing w:before="0" w:after="0"/>
+        <w:jc w:val="both"/>
+        <w:textAlignment w:val="baseline"/>
+        <w:rPr>
+          <w:rFonts w:cstheme="minorHAnsi"/>
+          <w:sz w:val="28"/>
+          <w:szCs w:val="28"/>
+        </w:rPr>
+      </w:pPr>
+    </w:p>
+    <w:p>
+      <w:pPr>
+        <w:pStyle w:val="NormalWeb"/>
+        <w:numPr>
+          <w:ilvl w:val="1"/>
+          <w:numId w:val="3"/>
+        </w:numPr>
+        <w:spacing w:before="0" w:after="0"/>
+        <w:jc w:val="both"/>
+        <w:textAlignment w:val="baseline"/>
+        <w:rPr>
+          <w:rFonts w:cstheme="minorHAnsi"/>
+          <w:sz w:val="28"/>
+          <w:szCs w:val="28"/>
+        </w:rPr>
+      </w:pPr>
+      <w:r>
+        <w:rPr>
+          <w:rFonts w:cstheme="minorHAnsi"/>
+          <w:sz w:val="28"/>
+          <w:szCs w:val="28"/>
+        </w:rPr>
+        <w:t xml:space="preserve"> News</w:t>
+      </w:r>
+      <w:r>
+        <w:rPr>
+          <w:rFonts w:cstheme="minorHAnsi"/>
+          <w:sz w:val="28"/>
+          <w:szCs w:val="28"/>
+        </w:rPr>
+        <w:t xml:space="preserve"> websites</w:t>
+      </w:r>
+      <w:r>
+        <w:rPr>
+          <w:rFonts w:cstheme="minorHAnsi"/>
+          <w:sz w:val="28"/>
+          <w:szCs w:val="28"/>
+        </w:rPr>
+        <w:t xml:space="preserve"> </w:t>
+      </w:r>
+      <w:r>
+        <w:rPr>
+          <w:rFonts w:cstheme="minorHAnsi"/>
+          <w:sz w:val="28"/>
+          <w:szCs w:val="28"/>
+        </w:rPr>
+        <w:t>–</w:t>
+      </w:r>
+      <w:r>
+        <w:rPr>
+          <w:rFonts w:cstheme="minorHAnsi"/>
+          <w:sz w:val="28"/>
+          <w:szCs w:val="28"/>
+        </w:rPr>
+        <w:t xml:space="preserve"> </w:t>
+      </w:r>
+      <w:r>
+        <w:rPr>
+          <w:rFonts w:cstheme="minorHAnsi"/>
+          <w:sz w:val="28"/>
+          <w:szCs w:val="28"/>
+        </w:rPr>
+        <w:t>are websites that deliver the news online</w:t>
+      </w:r>
+      <w:r>
+        <w:rPr>
+          <w:rFonts w:cstheme="minorHAnsi"/>
+          <w:sz w:val="28"/>
+          <w:szCs w:val="28"/>
+        </w:rPr>
+        <w:t>.</w:t>
+      </w:r>
+    </w:p>
+    <w:p>
+      <w:pPr>
+        <w:pStyle w:val="NormalWeb"/>
+        <w:numPr>
+          <w:ilvl w:val="2"/>
+          <w:numId w:val="3"/>
+        </w:numPr>
+        <w:spacing w:before="0" w:after="0"/>
+        <w:jc w:val="both"/>
+        <w:textAlignment w:val="baseline"/>
+        <w:rPr>
+          <w:rFonts w:cstheme="minorHAnsi"/>
+          <w:sz w:val="28"/>
+          <w:szCs w:val="28"/>
+        </w:rPr>
+      </w:pPr>
+      <w:r>
+        <w:rPr>
+          <w:rFonts w:cstheme="minorHAnsi"/>
+          <w:sz w:val="28"/>
+          <w:szCs w:val="28"/>
+        </w:rPr>
+        <w:t>CNN</w:t>
+      </w:r>
+      <w:r>
+        <w:rPr>
+          <w:rFonts w:cstheme="minorHAnsi"/>
+          <w:sz w:val="28"/>
+          <w:szCs w:val="28"/>
+        </w:rPr>
+        <w:t xml:space="preserve">- </w:t>
+      </w:r>
+      <w:hyperlink r:id="rId9" w:history="1">
+        <w:r>
+          <w:rPr>
+            <w:rStyle w:val="Hyperlink"/>
+            <w:rFonts w:cstheme="minorHAnsi"/>
+            <w:sz w:val="28"/>
+            <w:szCs w:val="28"/>
+          </w:rPr>
+          <w:t>https://edition.cnn.com/</w:t>
+        </w:r>
+      </w:hyperlink>
+    </w:p>
+    <w:p>
+      <w:pPr>
+        <w:pStyle w:val="NormalWeb"/>
+        <w:numPr>
+          <w:ilvl w:val="2"/>
+          <w:numId w:val="3"/>
+        </w:numPr>
+        <w:spacing w:before="0" w:after="0"/>
+        <w:jc w:val="both"/>
+        <w:textAlignment w:val="baseline"/>
+        <w:rPr>
+          <w:rFonts w:cstheme="minorHAnsi"/>
+          <w:sz w:val="28"/>
+          <w:szCs w:val="28"/>
+        </w:rPr>
+      </w:pPr>
+      <w:r>
+        <w:rPr>
+          <w:rFonts w:cstheme="minorHAnsi"/>
+          <w:sz w:val="28"/>
+          <w:szCs w:val="28"/>
+        </w:rPr>
+        <w:t>BBC</w:t>
+      </w:r>
+      <w:r>
+        <w:rPr>
+          <w:rFonts w:cstheme="minorHAnsi"/>
+          <w:sz w:val="28"/>
+          <w:szCs w:val="28"/>
+        </w:rPr>
+        <w:t xml:space="preserve"> News</w:t>
+      </w:r>
+      <w:r>
+        <w:rPr>
+          <w:rFonts w:cstheme="minorHAnsi"/>
+          <w:sz w:val="28"/>
+          <w:szCs w:val="28"/>
+        </w:rPr>
+        <w:t xml:space="preserve"> - </w:t>
+      </w:r>
+      <w:hyperlink r:id="rId10" w:history="1">
+        <w:r>
+          <w:rPr>
+            <w:rStyle w:val="Hyperlink"/>
+            <w:rFonts w:cstheme="minorHAnsi"/>
+            <w:sz w:val="28"/>
+            <w:szCs w:val="28"/>
+          </w:rPr>
+          <w:t>https://www.bbc.com/</w:t>
+        </w:r>
+      </w:hyperlink>
+    </w:p>
+    <w:p>
+      <w:pPr>
+        <w:pStyle w:val="NormalWeb"/>
+        <w:numPr>
+          <w:ilvl w:val="2"/>
+          <w:numId w:val="3"/>
+        </w:numPr>
+        <w:spacing w:before="0" w:after="0"/>
+        <w:jc w:val="both"/>
+        <w:textAlignment w:val="baseline"/>
+        <w:rPr>
+          <w:rFonts w:cstheme="minorHAnsi"/>
+          <w:sz w:val="28"/>
+          <w:szCs w:val="28"/>
+        </w:rPr>
+      </w:pPr>
+      <w:r>
+        <w:rPr>
+          <w:rFonts w:cstheme="minorHAnsi"/>
+          <w:sz w:val="28"/>
+          <w:szCs w:val="28"/>
+        </w:rPr>
+        <w:t>New York Times</w:t>
+      </w:r>
+      <w:r>
+        <w:rPr>
+          <w:rFonts w:cstheme="minorHAnsi"/>
+          <w:sz w:val="28"/>
+          <w:szCs w:val="28"/>
+        </w:rPr>
+        <w:t xml:space="preserve"> -  </w:t>
+      </w:r>
+      <w:hyperlink r:id="rId11" w:history="1">
+        <w:r>
+          <w:rPr>
+            <w:rStyle w:val="Hyperlink"/>
+            <w:rFonts w:cstheme="minorHAnsi"/>
+            <w:sz w:val="28"/>
+            <w:szCs w:val="28"/>
+          </w:rPr>
+          <w:t>https://www.nytimes.com/</w:t>
+        </w:r>
+      </w:hyperlink>
+    </w:p>
+    <w:p>
+      <w:pPr>
+        <w:pStyle w:val="NormalWeb"/>
+        <w:numPr>
+          <w:ilvl w:val="2"/>
+          <w:numId w:val="3"/>
+        </w:numPr>
+        <w:spacing w:before="0" w:after="0"/>
+        <w:jc w:val="both"/>
+        <w:textAlignment w:val="baseline"/>
+        <w:rPr>
+          <w:rFonts w:cstheme="minorHAnsi"/>
+          <w:sz w:val="28"/>
+          <w:szCs w:val="28"/>
+        </w:rPr>
+      </w:pPr>
+      <w:r>
+        <w:rPr>
+          <w:rFonts w:cstheme="minorHAnsi"/>
+          <w:sz w:val="28"/>
+          <w:szCs w:val="28"/>
+        </w:rPr>
+        <w:t>Washington Post</w:t>
+      </w:r>
+      <w:r>
+        <w:rPr>
+          <w:rFonts w:cstheme="minorHAnsi"/>
+          <w:sz w:val="28"/>
+          <w:szCs w:val="28"/>
+        </w:rPr>
+        <w:t xml:space="preserve"> - </w:t>
+      </w:r>
+      <w:hyperlink r:id="rId12" w:history="1">
+        <w:r>
+          <w:rPr>
+            <w:rStyle w:val="Hyperlink"/>
+            <w:rFonts w:cstheme="minorHAnsi"/>
+            <w:sz w:val="28"/>
+            <w:szCs w:val="28"/>
+          </w:rPr>
+          <w:t>https://www.washingtonpost.com/</w:t>
+        </w:r>
+      </w:hyperlink>
+    </w:p>
+    <w:p>
+      <w:pPr>
+        <w:pStyle w:val="NormalWeb"/>
+        <w:numPr>
+          <w:ilvl w:val="2"/>
+          <w:numId w:val="3"/>
+        </w:numPr>
+        <w:spacing w:before="0" w:after="0"/>
+        <w:jc w:val="both"/>
+        <w:textAlignment w:val="baseline"/>
+        <w:rPr>
+          <w:rStyle w:val="Hyperlink"/>
+          <w:rFonts w:cstheme="minorHAnsi"/>
+          <w:color w:val="auto"/>
+          <w:sz w:val="28"/>
+          <w:szCs w:val="28"/>
+          <w:u w:val="none"/>
+        </w:rPr>
+      </w:pPr>
+      <w:r>
+        <w:rPr>
+          <w:rFonts w:cstheme="minorHAnsi"/>
+          <w:sz w:val="28"/>
+          <w:szCs w:val="28"/>
+        </w:rPr>
+        <w:t>The Guardian</w:t>
+      </w:r>
+      <w:r>
+        <w:rPr>
+          <w:rFonts w:cstheme="minorHAnsi"/>
+          <w:sz w:val="28"/>
+          <w:szCs w:val="28"/>
+        </w:rPr>
+        <w:t xml:space="preserve"> - </w:t>
+      </w:r>
+      <w:hyperlink r:id="rId13" w:history="1">
+        <w:r>
+          <w:rPr>
+            <w:rStyle w:val="Hyperlink"/>
+            <w:rFonts w:cstheme="minorHAnsi"/>
+            <w:sz w:val="28"/>
+            <w:szCs w:val="28"/>
+          </w:rPr>
+          <w:t>https://www.theguardian.com/</w:t>
+        </w:r>
+      </w:hyperlink>
+    </w:p>
+    <w:p>
+      <w:pPr>
+        <w:pStyle w:val="NormalWeb"/>
+        <w:spacing w:before="0" w:after="0"/>
+        <w:ind w:left="2340"/>
+        <w:jc w:val="both"/>
+        <w:textAlignment w:val="baseline"/>
+        <w:rPr>
+          <w:rStyle w:val="Hyperlink"/>
+          <w:rFonts w:cstheme="minorHAnsi"/>
+          <w:color w:val="auto"/>
+          <w:sz w:val="28"/>
+          <w:szCs w:val="28"/>
+          <w:u w:val="none"/>
+        </w:rPr>
+      </w:pPr>
+    </w:p>
+    <w:p>
+      <w:pPr>
+        <w:pStyle w:val="NormalWeb"/>
+        <w:numPr>
+          <w:ilvl w:val="1"/>
+          <w:numId w:val="3"/>
+        </w:numPr>
+        <w:spacing w:before="0" w:after="0"/>
+        <w:jc w:val="both"/>
+        <w:textAlignment w:val="baseline"/>
+        <w:rPr>
+          <w:rFonts w:cstheme="minorHAnsi"/>
+          <w:sz w:val="28"/>
+          <w:szCs w:val="28"/>
+        </w:rPr>
+      </w:pPr>
+      <w:r>
+        <w:rPr>
+          <w:rFonts w:cstheme="minorHAnsi"/>
+          <w:sz w:val="28"/>
+          <w:szCs w:val="28"/>
+        </w:rPr>
+        <w:t>Informational</w:t>
+      </w:r>
+      <w:r>
+        <w:rPr>
+          <w:rFonts w:cstheme="minorHAnsi"/>
+          <w:sz w:val="28"/>
+          <w:szCs w:val="28"/>
+        </w:rPr>
+        <w:t xml:space="preserve"> – are websites which are designed in order to provide a customized and branded resource for potential and active customers, members and investors.</w:t>
+      </w:r>
+    </w:p>
+    <w:p>
+      <w:pPr>
+        <w:pStyle w:val="NormalWeb"/>
+        <w:numPr>
+          <w:ilvl w:val="2"/>
+          <w:numId w:val="3"/>
+        </w:numPr>
+        <w:spacing w:before="0" w:after="0"/>
+        <w:jc w:val="both"/>
+        <w:textAlignment w:val="baseline"/>
+        <w:rPr>
+          <w:rFonts w:cstheme="minorHAnsi"/>
+          <w:sz w:val="28"/>
+          <w:szCs w:val="28"/>
+        </w:rPr>
+      </w:pPr>
+    </w:p>
+    <w:p>
+      <w:pPr>
+        <w:pStyle w:val="NormalWeb"/>
+        <w:numPr>
+          <w:ilvl w:val="1"/>
+          <w:numId w:val="3"/>
+        </w:numPr>
+        <w:spacing w:before="0" w:after="0"/>
+        <w:jc w:val="both"/>
+        <w:textAlignment w:val="baseline"/>
+        <w:rPr>
+          <w:rFonts w:cstheme="minorHAnsi"/>
+          <w:sz w:val="28"/>
+          <w:szCs w:val="28"/>
+        </w:rPr>
+      </w:pPr>
+      <w:r>
+        <w:rPr>
+          <w:rFonts w:cstheme="minorHAnsi"/>
+          <w:sz w:val="28"/>
+          <w:szCs w:val="28"/>
+        </w:rPr>
+        <w:t xml:space="preserve"> Business/ Marketing</w:t>
+      </w:r>
+      <w:r>
+        <w:rPr>
+          <w:rFonts w:cstheme="minorHAnsi"/>
+          <w:sz w:val="28"/>
+          <w:szCs w:val="28"/>
+        </w:rPr>
+        <w:t xml:space="preserve"> - </w:t>
+      </w:r>
+    </w:p>
+    <w:p>
+      <w:pPr>
+        <w:pStyle w:val="NormalWeb"/>
+        <w:numPr>
+          <w:ilvl w:val="2"/>
+          <w:numId w:val="3"/>
+        </w:numPr>
+        <w:spacing w:before="0" w:after="0"/>
+        <w:jc w:val="both"/>
+        <w:textAlignment w:val="baseline"/>
+        <w:rPr>
+          <w:rFonts w:cstheme="minorHAnsi"/>
+          <w:sz w:val="28"/>
+          <w:szCs w:val="28"/>
+        </w:rPr>
+      </w:pPr>
+      <w:r>
+        <w:rPr>
+          <w:rFonts w:cstheme="minorHAnsi"/>
+          <w:sz w:val="28"/>
+          <w:szCs w:val="28"/>
+        </w:rPr>
+        <w:t>Amazon</w:t>
+      </w:r>
+      <w:r>
+        <w:rPr>
+          <w:rFonts w:cstheme="minorHAnsi"/>
+          <w:sz w:val="28"/>
+          <w:szCs w:val="28"/>
+        </w:rPr>
+        <w:t xml:space="preserve">  …</w:t>
+      </w:r>
+      <w:bookmarkStart w:id="3" w:name="_GoBack"/>
+      <w:bookmarkEnd w:id="3"/>
+    </w:p>
+    <w:p>
+      <w:pPr>
+        <w:pStyle w:val="NormalWeb"/>
+        <w:numPr>
+          <w:ilvl w:val="2"/>
+          <w:numId w:val="3"/>
+        </w:numPr>
+        <w:spacing w:before="0" w:after="0"/>
+        <w:jc w:val="both"/>
+        <w:textAlignment w:val="baseline"/>
+        <w:rPr>
+          <w:rFonts w:cstheme="minorHAnsi"/>
+          <w:sz w:val="28"/>
+          <w:szCs w:val="28"/>
+        </w:rPr>
+      </w:pPr>
+      <w:proofErr w:type="spellStart"/>
+      <w:r>
+        <w:rPr>
+          <w:rFonts w:cstheme="minorHAnsi"/>
+          <w:sz w:val="28"/>
+          <w:szCs w:val="28"/>
+        </w:rPr>
+        <w:t>Bestbuy</w:t>
+      </w:r>
+      <w:proofErr w:type="spellEnd"/>
+    </w:p>
+    <w:p>
+      <w:pPr>
+        <w:pStyle w:val="NormalWeb"/>
+        <w:numPr>
+          <w:ilvl w:val="2"/>
+          <w:numId w:val="3"/>
+        </w:numPr>
+        <w:spacing w:before="0" w:after="0"/>
+        <w:jc w:val="both"/>
+        <w:textAlignment w:val="baseline"/>
+        <w:rPr>
+          <w:rFonts w:cstheme="minorHAnsi"/>
+          <w:sz w:val="28"/>
+          <w:szCs w:val="28"/>
+        </w:rPr>
+      </w:pPr>
+      <w:proofErr w:type="spellStart"/>
+      <w:r>
+        <w:rPr>
+          <w:rFonts w:cstheme="minorHAnsi"/>
+          <w:sz w:val="28"/>
+          <w:szCs w:val="28"/>
+        </w:rPr>
+        <w:t>Wallmart</w:t>
+      </w:r>
+      <w:proofErr w:type="spellEnd"/>
+      <w:r>
+        <w:rPr>
+          <w:rFonts w:cstheme="minorHAnsi"/>
+          <w:sz w:val="28"/>
+          <w:szCs w:val="28"/>
+        </w:rPr>
+        <w:t xml:space="preserve">  </w:t>
+      </w:r>
+    </w:p>
+    <w:p>
+      <w:pPr>
+        <w:pStyle w:val="NormalWeb"/>
+        <w:numPr>
+          <w:ilvl w:val="2"/>
+          <w:numId w:val="3"/>
+        </w:numPr>
+        <w:spacing w:before="0" w:after="0"/>
+        <w:jc w:val="both"/>
+        <w:textAlignment w:val="baseline"/>
+        <w:rPr>
+          <w:rFonts w:cstheme="minorHAnsi"/>
+          <w:sz w:val="28"/>
+          <w:szCs w:val="28"/>
+        </w:rPr>
+      </w:pPr>
+    </w:p>
+    <w:p>
+      <w:pPr>
+        <w:pStyle w:val="NormalWeb"/>
+        <w:numPr>
+          <w:ilvl w:val="1"/>
+          <w:numId w:val="3"/>
+        </w:numPr>
+        <w:spacing w:before="0" w:after="0"/>
+        <w:jc w:val="both"/>
+        <w:textAlignment w:val="baseline"/>
+        <w:rPr>
+          <w:rFonts w:cstheme="minorHAnsi"/>
+          <w:sz w:val="28"/>
+          <w:szCs w:val="28"/>
+        </w:rPr>
+      </w:pPr>
+      <w:r>
+        <w:rPr>
+          <w:rFonts w:cstheme="minorHAnsi"/>
+          <w:sz w:val="28"/>
+          <w:szCs w:val="28"/>
+        </w:rPr>
+        <w:t>Educational</w:t>
+      </w:r>
+      <w:r>
+        <w:rPr>
+          <w:rFonts w:cstheme="minorHAnsi"/>
+          <w:sz w:val="28"/>
+          <w:szCs w:val="28"/>
+        </w:rPr>
+        <w:t xml:space="preserve"> – are websites that have games, videos or topic related resources that act as tools to enhance learning and supplement classroom teaching.</w:t>
+      </w:r>
+    </w:p>
+    <w:p>
+      <w:pPr>
+        <w:pStyle w:val="NormalWeb"/>
+        <w:numPr>
+          <w:ilvl w:val="2"/>
+          <w:numId w:val="3"/>
+        </w:numPr>
+        <w:spacing w:before="0" w:after="0"/>
+        <w:jc w:val="both"/>
+        <w:textAlignment w:val="baseline"/>
+        <w:rPr>
+          <w:rFonts w:cstheme="minorHAnsi"/>
+          <w:sz w:val="28"/>
+          <w:szCs w:val="28"/>
+        </w:rPr>
+      </w:pPr>
+      <w:r>
+        <w:rPr>
+          <w:rFonts w:cstheme="minorHAnsi"/>
+          <w:sz w:val="28"/>
+          <w:szCs w:val="28"/>
+        </w:rPr>
+        <w:t>Crash course</w:t>
+      </w:r>
+      <w:r>
+        <w:rPr>
+          <w:rFonts w:cstheme="minorHAnsi"/>
+          <w:sz w:val="28"/>
+          <w:szCs w:val="28"/>
+        </w:rPr>
+        <w:t xml:space="preserve"> - </w:t>
+      </w:r>
+      <w:hyperlink r:id="rId14" w:history="1">
+        <w:r>
+          <w:rPr>
+            <w:rStyle w:val="Hyperlink"/>
+            <w:rFonts w:cstheme="minorHAnsi"/>
+            <w:sz w:val="28"/>
+            <w:szCs w:val="28"/>
+          </w:rPr>
+          <w:t>https://www.thecrashcourse.com/</w:t>
+        </w:r>
+      </w:hyperlink>
+    </w:p>
+    <w:p>
+      <w:pPr>
+        <w:pStyle w:val="NormalWeb"/>
+        <w:numPr>
+          <w:ilvl w:val="2"/>
+          <w:numId w:val="3"/>
+        </w:numPr>
+        <w:spacing w:before="0" w:after="0"/>
+        <w:jc w:val="both"/>
+        <w:textAlignment w:val="baseline"/>
+        <w:rPr>
+          <w:rFonts w:cstheme="minorHAnsi"/>
+          <w:sz w:val="28"/>
+          <w:szCs w:val="28"/>
+        </w:rPr>
+      </w:pPr>
+      <w:r>
+        <w:rPr>
+          <w:rFonts w:cstheme="minorHAnsi"/>
+          <w:sz w:val="28"/>
+          <w:szCs w:val="28"/>
+        </w:rPr>
+        <w:t>W</w:t>
+      </w:r>
+      <w:r>
+        <w:rPr>
+          <w:rFonts w:cstheme="minorHAnsi"/>
+          <w:sz w:val="28"/>
+          <w:szCs w:val="28"/>
+        </w:rPr>
+        <w:t>3schools</w:t>
+      </w:r>
+      <w:r>
+        <w:rPr>
+          <w:rFonts w:cstheme="minorHAnsi"/>
+          <w:sz w:val="28"/>
+          <w:szCs w:val="28"/>
+        </w:rPr>
+        <w:t xml:space="preserve"> - </w:t>
+      </w:r>
+      <w:hyperlink r:id="rId15" w:history="1">
+        <w:r>
+          <w:rPr>
+            <w:rStyle w:val="Hyperlink"/>
+            <w:rFonts w:cstheme="minorHAnsi"/>
+            <w:sz w:val="28"/>
+            <w:szCs w:val="28"/>
+          </w:rPr>
+          <w:t>https://www.w3schools.com/</w:t>
+        </w:r>
+      </w:hyperlink>
+    </w:p>
+    <w:p>
+      <w:pPr>
+        <w:pStyle w:val="NormalWeb"/>
+        <w:numPr>
+          <w:ilvl w:val="2"/>
+          <w:numId w:val="3"/>
+        </w:numPr>
+        <w:spacing w:before="0" w:after="0"/>
+        <w:jc w:val="both"/>
+        <w:textAlignment w:val="baseline"/>
+        <w:rPr>
+          <w:rFonts w:cstheme="minorHAnsi"/>
+          <w:sz w:val="28"/>
+          <w:szCs w:val="28"/>
+        </w:rPr>
+      </w:pPr>
+      <w:proofErr w:type="spellStart"/>
+      <w:r>
+        <w:rPr>
+          <w:rFonts w:cstheme="minorHAnsi"/>
+          <w:sz w:val="28"/>
+          <w:szCs w:val="28"/>
+        </w:rPr>
+        <w:t>Edx</w:t>
+      </w:r>
+      <w:proofErr w:type="spellEnd"/>
+      <w:r>
+        <w:rPr>
+          <w:rFonts w:cstheme="minorHAnsi"/>
+          <w:sz w:val="28"/>
+          <w:szCs w:val="28"/>
+        </w:rPr>
+        <w:t xml:space="preserve"> - </w:t>
+      </w:r>
+      <w:hyperlink r:id="rId16" w:history="1">
+        <w:r>
+          <w:rPr>
+            <w:rStyle w:val="Hyperlink"/>
+            <w:rFonts w:cstheme="minorHAnsi"/>
+            <w:sz w:val="28"/>
+            <w:szCs w:val="28"/>
+          </w:rPr>
+          <w:t>https://www.edx.org/</w:t>
+        </w:r>
+      </w:hyperlink>
+    </w:p>
+    <w:p>
+      <w:pPr>
+        <w:pStyle w:val="NormalWeb"/>
+        <w:numPr>
+          <w:ilvl w:val="2"/>
+          <w:numId w:val="3"/>
+        </w:numPr>
+        <w:spacing w:before="0" w:after="0"/>
+        <w:jc w:val="both"/>
+        <w:textAlignment w:val="baseline"/>
+        <w:rPr>
+          <w:rFonts w:cstheme="minorHAnsi"/>
+          <w:sz w:val="28"/>
+          <w:szCs w:val="28"/>
+        </w:rPr>
+      </w:pPr>
+      <w:proofErr w:type="spellStart"/>
+      <w:r>
+        <w:rPr>
+          <w:rFonts w:cstheme="minorHAnsi"/>
+          <w:sz w:val="28"/>
+          <w:szCs w:val="28"/>
+        </w:rPr>
+        <w:t>Duolingo</w:t>
+      </w:r>
+      <w:proofErr w:type="spellEnd"/>
+      <w:r>
+        <w:rPr>
+          <w:rFonts w:cstheme="minorHAnsi"/>
+          <w:sz w:val="28"/>
+          <w:szCs w:val="28"/>
+        </w:rPr>
+        <w:t xml:space="preserve"> - </w:t>
+      </w:r>
+      <w:hyperlink r:id="rId17" w:history="1">
+        <w:r>
+          <w:rPr>
+            <w:rStyle w:val="Hyperlink"/>
+            <w:rFonts w:cstheme="minorHAnsi"/>
+            <w:sz w:val="28"/>
+            <w:szCs w:val="28"/>
+          </w:rPr>
+          <w:t>https://www.duolingo.com/</w:t>
+        </w:r>
+      </w:hyperlink>
+    </w:p>
+    <w:p>
+      <w:pPr>
+        <w:pStyle w:val="NormalWeb"/>
+        <w:numPr>
+          <w:ilvl w:val="2"/>
+          <w:numId w:val="3"/>
+        </w:numPr>
+        <w:spacing w:before="0" w:after="0"/>
+        <w:jc w:val="both"/>
+        <w:textAlignment w:val="baseline"/>
+        <w:rPr>
+          <w:rFonts w:cstheme="minorHAnsi"/>
+          <w:sz w:val="28"/>
+          <w:szCs w:val="28"/>
+        </w:rPr>
+      </w:pPr>
+      <w:proofErr w:type="spellStart"/>
+      <w:r>
+        <w:rPr>
+          <w:rFonts w:cstheme="minorHAnsi"/>
+          <w:sz w:val="28"/>
+          <w:szCs w:val="28"/>
+        </w:rPr>
+        <w:t>Udemy</w:t>
+      </w:r>
+      <w:proofErr w:type="spellEnd"/>
+      <w:r>
+        <w:rPr>
+          <w:rFonts w:cstheme="minorHAnsi"/>
+          <w:sz w:val="28"/>
+          <w:szCs w:val="28"/>
+        </w:rPr>
+        <w:t xml:space="preserve"> - </w:t>
+      </w:r>
+      <w:hyperlink r:id="rId18" w:history="1">
+        <w:r>
+          <w:rPr>
+            <w:rStyle w:val="Hyperlink"/>
+            <w:rFonts w:cstheme="minorHAnsi"/>
+            <w:sz w:val="28"/>
+            <w:szCs w:val="28"/>
+          </w:rPr>
+          <w:t>https://www.udemy.com/</w:t>
+        </w:r>
+      </w:hyperlink>
+    </w:p>
+    <w:p>
+      <w:pPr>
+        <w:pStyle w:val="NormalWeb"/>
+        <w:spacing w:before="0" w:after="0"/>
+        <w:ind w:left="1440"/>
+        <w:jc w:val="both"/>
+        <w:textAlignment w:val="baseline"/>
+        <w:rPr>
+          <w:rFonts w:cstheme="minorHAnsi"/>
+          <w:sz w:val="28"/>
+          <w:szCs w:val="28"/>
+        </w:rPr>
+      </w:pPr>
+    </w:p>
+    <w:p>
+      <w:pPr>
+        <w:pStyle w:val="NormalWeb"/>
+        <w:numPr>
+          <w:ilvl w:val="1"/>
+          <w:numId w:val="3"/>
+        </w:numPr>
+        <w:spacing w:before="0" w:after="0"/>
+        <w:jc w:val="both"/>
+        <w:textAlignment w:val="baseline"/>
+        <w:rPr>
+          <w:rFonts w:cstheme="minorHAnsi"/>
+          <w:sz w:val="28"/>
+          <w:szCs w:val="28"/>
+        </w:rPr>
+      </w:pPr>
+      <w:r>
+        <w:rPr>
+          <w:rFonts w:cstheme="minorHAnsi"/>
+          <w:sz w:val="28"/>
+          <w:szCs w:val="28"/>
+        </w:rPr>
+        <w:t xml:space="preserve"> Entertainment</w:t>
+      </w:r>
+      <w:r>
+        <w:rPr>
+          <w:rFonts w:cstheme="minorHAnsi"/>
+          <w:sz w:val="28"/>
+          <w:szCs w:val="28"/>
+        </w:rPr>
+        <w:t xml:space="preserve"> – </w:t>
+      </w:r>
+    </w:p>
+    <w:p>
+      <w:pPr>
+        <w:pStyle w:val="NormalWeb"/>
+        <w:numPr>
+          <w:ilvl w:val="2"/>
+          <w:numId w:val="3"/>
+        </w:numPr>
+        <w:spacing w:before="0" w:after="0"/>
+        <w:jc w:val="both"/>
+        <w:textAlignment w:val="baseline"/>
+        <w:rPr>
+          <w:rFonts w:cstheme="minorHAnsi"/>
+          <w:sz w:val="28"/>
+          <w:szCs w:val="28"/>
+        </w:rPr>
+      </w:pPr>
+      <w:proofErr w:type="spellStart"/>
+      <w:r>
+        <w:rPr>
+          <w:rFonts w:cstheme="minorHAnsi"/>
+          <w:sz w:val="28"/>
+          <w:szCs w:val="28"/>
+        </w:rPr>
+        <w:t>Spotify</w:t>
+      </w:r>
+      <w:proofErr w:type="spellEnd"/>
+      <w:r>
+        <w:rPr>
+          <w:rFonts w:cstheme="minorHAnsi"/>
+          <w:sz w:val="28"/>
+          <w:szCs w:val="28"/>
+        </w:rPr>
+        <w:t xml:space="preserve"> - </w:t>
+      </w:r>
+      <w:hyperlink r:id="rId19" w:history="1">
+        <w:r>
+          <w:rPr>
+            <w:rStyle w:val="Hyperlink"/>
+            <w:rFonts w:cstheme="minorHAnsi"/>
+            <w:sz w:val="28"/>
+            <w:szCs w:val="28"/>
+          </w:rPr>
+          <w:t>https://www.spotify.com/</w:t>
+        </w:r>
+      </w:hyperlink>
+    </w:p>
+    <w:p>
+      <w:pPr>
+        <w:pStyle w:val="NormalWeb"/>
+        <w:numPr>
+          <w:ilvl w:val="2"/>
+          <w:numId w:val="3"/>
+        </w:numPr>
+        <w:spacing w:before="0" w:after="0"/>
+        <w:jc w:val="both"/>
+        <w:textAlignment w:val="baseline"/>
+        <w:rPr>
+          <w:rFonts w:cstheme="minorHAnsi"/>
+          <w:sz w:val="28"/>
+          <w:szCs w:val="28"/>
+        </w:rPr>
+      </w:pPr>
+      <w:r>
+        <w:rPr>
+          <w:rFonts w:cstheme="minorHAnsi"/>
+          <w:sz w:val="28"/>
+          <w:szCs w:val="28"/>
+        </w:rPr>
+        <w:t>Netflix</w:t>
+      </w:r>
+      <w:r>
+        <w:rPr>
+          <w:rFonts w:cstheme="minorHAnsi"/>
+          <w:sz w:val="28"/>
+          <w:szCs w:val="28"/>
+        </w:rPr>
+        <w:t xml:space="preserve"> - </w:t>
+      </w:r>
+      <w:hyperlink r:id="rId20" w:history="1">
+        <w:r>
+          <w:rPr>
+            <w:rStyle w:val="Hyperlink"/>
+            <w:rFonts w:cstheme="minorHAnsi"/>
+            <w:sz w:val="28"/>
+            <w:szCs w:val="28"/>
+          </w:rPr>
+          <w:t>https://www.netflix.com/</w:t>
+        </w:r>
+      </w:hyperlink>
+    </w:p>
+    <w:p>
+      <w:pPr>
+        <w:pStyle w:val="NormalWeb"/>
+        <w:numPr>
+          <w:ilvl w:val="2"/>
+          <w:numId w:val="3"/>
+        </w:numPr>
+        <w:spacing w:before="0" w:after="0"/>
+        <w:jc w:val="both"/>
+        <w:textAlignment w:val="baseline"/>
+        <w:rPr>
+          <w:rFonts w:cstheme="minorHAnsi"/>
+          <w:sz w:val="28"/>
+          <w:szCs w:val="28"/>
+        </w:rPr>
+      </w:pPr>
+      <w:r>
+        <w:rPr>
+          <w:rFonts w:cstheme="minorHAnsi"/>
+          <w:sz w:val="28"/>
+          <w:szCs w:val="28"/>
+        </w:rPr>
+        <w:t xml:space="preserve">Billboard - </w:t>
+      </w:r>
+      <w:hyperlink r:id="rId21" w:history="1">
+        <w:r>
+          <w:rPr>
+            <w:rStyle w:val="Hyperlink"/>
+            <w:rFonts w:cstheme="minorHAnsi"/>
+            <w:sz w:val="28"/>
+            <w:szCs w:val="28"/>
+          </w:rPr>
+          <w:t>https://www.billboard.com/</w:t>
+        </w:r>
+      </w:hyperlink>
+    </w:p>
+    <w:p>
+      <w:pPr>
+        <w:pStyle w:val="NormalWeb"/>
+        <w:numPr>
+          <w:ilvl w:val="2"/>
+          <w:numId w:val="3"/>
+        </w:numPr>
+        <w:spacing w:before="0" w:after="0"/>
+        <w:jc w:val="both"/>
+        <w:textAlignment w:val="baseline"/>
+        <w:rPr>
+          <w:rFonts w:cstheme="minorHAnsi"/>
+          <w:sz w:val="28"/>
+          <w:szCs w:val="28"/>
+        </w:rPr>
+      </w:pPr>
+    </w:p>
+    <w:p>
+      <w:pPr>
+        <w:pStyle w:val="NormalWeb"/>
+        <w:numPr>
+          <w:ilvl w:val="1"/>
+          <w:numId w:val="3"/>
+        </w:numPr>
+        <w:spacing w:before="0" w:after="0"/>
+        <w:jc w:val="both"/>
+        <w:textAlignment w:val="baseline"/>
+        <w:rPr>
+          <w:rFonts w:cstheme="minorHAnsi"/>
+          <w:sz w:val="28"/>
+          <w:szCs w:val="28"/>
+        </w:rPr>
+      </w:pPr>
+      <w:r>
+        <w:rPr>
+          <w:rFonts w:cstheme="minorHAnsi"/>
+          <w:sz w:val="28"/>
+          <w:szCs w:val="28"/>
+        </w:rPr>
+        <w:t>Advocacy</w:t>
+      </w:r>
+      <w:r>
+        <w:rPr>
+          <w:rFonts w:cstheme="minorHAnsi"/>
+          <w:sz w:val="28"/>
+          <w:szCs w:val="28"/>
+        </w:rPr>
+        <w:t xml:space="preserve"> – are types of website that aim to influence decision within political, economic and social institutions. </w:t>
+      </w:r>
+    </w:p>
+    <w:p>
+      <w:pPr>
+        <w:pStyle w:val="NormalWeb"/>
+        <w:numPr>
+          <w:ilvl w:val="2"/>
+          <w:numId w:val="3"/>
+        </w:numPr>
+        <w:spacing w:before="0" w:after="0"/>
+        <w:jc w:val="both"/>
+        <w:textAlignment w:val="baseline"/>
+        <w:rPr>
+          <w:rFonts w:cstheme="minorHAnsi"/>
+          <w:sz w:val="28"/>
+          <w:szCs w:val="28"/>
+        </w:rPr>
+      </w:pPr>
+      <w:r>
+        <w:rPr>
+          <w:rFonts w:cstheme="minorHAnsi"/>
+          <w:sz w:val="28"/>
+          <w:szCs w:val="28"/>
+        </w:rPr>
+        <w:t xml:space="preserve">Change – </w:t>
+      </w:r>
+      <w:hyperlink r:id="rId22" w:history="1">
+        <w:r>
+          <w:rPr>
+            <w:rStyle w:val="Hyperlink"/>
+            <w:rFonts w:cstheme="minorHAnsi"/>
+            <w:sz w:val="28"/>
+            <w:szCs w:val="28"/>
+          </w:rPr>
+          <w:t>https://www.change.org/</w:t>
+        </w:r>
+      </w:hyperlink>
+    </w:p>
+    <w:p>
+      <w:pPr>
+        <w:pStyle w:val="NormalWeb"/>
+        <w:numPr>
+          <w:ilvl w:val="2"/>
+          <w:numId w:val="3"/>
+        </w:numPr>
+        <w:spacing w:before="0" w:after="0"/>
+        <w:jc w:val="both"/>
+        <w:textAlignment w:val="baseline"/>
+        <w:rPr>
+          <w:rFonts w:cstheme="minorHAnsi"/>
+          <w:sz w:val="28"/>
+          <w:szCs w:val="28"/>
+        </w:rPr>
+      </w:pPr>
+      <w:r>
+        <w:rPr>
+          <w:rFonts w:cstheme="minorHAnsi"/>
+          <w:sz w:val="28"/>
+          <w:szCs w:val="28"/>
+        </w:rPr>
+        <w:t xml:space="preserve">Justice For children - </w:t>
+      </w:r>
+      <w:r>
+        <w:rPr>
+          <w:rFonts w:cstheme="minorHAnsi"/>
+          <w:sz w:val="28"/>
+          <w:szCs w:val="28"/>
+        </w:rPr>
+        <w:t xml:space="preserve"> </w:t>
+      </w:r>
+      <w:hyperlink r:id="rId23" w:history="1">
+        <w:r>
+          <w:rPr>
+            <w:rStyle w:val="Hyperlink"/>
+            <w:rFonts w:cstheme="minorHAnsi"/>
+            <w:sz w:val="28"/>
+            <w:szCs w:val="28"/>
+          </w:rPr>
+          <w:t>https://www.justiceforchildren.org/</w:t>
+        </w:r>
+      </w:hyperlink>
+    </w:p>
+    <w:p>
+      <w:pPr>
+        <w:pStyle w:val="NormalWeb"/>
+        <w:numPr>
+          <w:ilvl w:val="2"/>
+          <w:numId w:val="3"/>
+        </w:numPr>
+        <w:spacing w:before="0" w:after="0"/>
+        <w:jc w:val="both"/>
+        <w:textAlignment w:val="baseline"/>
+        <w:rPr>
+          <w:rFonts w:cstheme="minorHAnsi"/>
+          <w:sz w:val="28"/>
+          <w:szCs w:val="28"/>
+        </w:rPr>
+      </w:pPr>
+      <w:r>
+        <w:rPr>
+          <w:rFonts w:cstheme="minorHAnsi"/>
+          <w:sz w:val="28"/>
+          <w:szCs w:val="28"/>
+        </w:rPr>
+        <w:t xml:space="preserve">Stop violence against women - </w:t>
+      </w:r>
+      <w:hyperlink r:id="rId24" w:history="1">
+        <w:r>
+          <w:rPr>
+            <w:rStyle w:val="Hyperlink"/>
+            <w:rFonts w:cstheme="minorHAnsi"/>
+            <w:sz w:val="28"/>
+            <w:szCs w:val="28"/>
+          </w:rPr>
+          <w:t>https://www.stopvaw.org/</w:t>
+        </w:r>
+      </w:hyperlink>
+    </w:p>
+    <w:p>
+      <w:pPr>
+        <w:pStyle w:val="NormalWeb"/>
+        <w:numPr>
+          <w:ilvl w:val="2"/>
+          <w:numId w:val="3"/>
+        </w:numPr>
+        <w:spacing w:before="0" w:after="0"/>
+        <w:jc w:val="both"/>
+        <w:textAlignment w:val="baseline"/>
+        <w:rPr>
+          <w:rFonts w:cstheme="minorHAnsi"/>
+          <w:sz w:val="28"/>
+          <w:szCs w:val="28"/>
+        </w:rPr>
+      </w:pPr>
+      <w:r>
+        <w:rPr>
+          <w:rFonts w:cstheme="minorHAnsi"/>
+          <w:sz w:val="28"/>
+          <w:szCs w:val="28"/>
+        </w:rPr>
+        <w:t>National Black Child Development Institute</w:t>
+      </w:r>
+      <w:r>
+        <w:rPr>
+          <w:rFonts w:cstheme="minorHAnsi"/>
+          <w:sz w:val="28"/>
+          <w:szCs w:val="28"/>
+        </w:rPr>
+        <w:t xml:space="preserve"> </w:t>
+      </w:r>
+      <w:r>
+        <w:rPr>
+          <w:rFonts w:cstheme="minorHAnsi"/>
+          <w:sz w:val="28"/>
+          <w:szCs w:val="28"/>
+        </w:rPr>
+        <w:t xml:space="preserve">- </w:t>
+      </w:r>
+      <w:hyperlink r:id="rId25" w:history="1">
+        <w:r>
+          <w:rPr>
+            <w:rStyle w:val="Hyperlink"/>
+            <w:rFonts w:cstheme="minorHAnsi"/>
+            <w:sz w:val="28"/>
+            <w:szCs w:val="28"/>
+          </w:rPr>
+          <w:t>https://www.nbcdi.org/</w:t>
+        </w:r>
+      </w:hyperlink>
+    </w:p>
+    <w:p>
+      <w:pPr>
+        <w:pStyle w:val="NormalWeb"/>
+        <w:numPr>
+          <w:ilvl w:val="2"/>
+          <w:numId w:val="3"/>
+        </w:numPr>
+        <w:spacing w:before="0" w:after="0"/>
+        <w:jc w:val="both"/>
+        <w:textAlignment w:val="baseline"/>
+        <w:rPr>
+          <w:rFonts w:cstheme="minorHAnsi"/>
+          <w:sz w:val="28"/>
+          <w:szCs w:val="28"/>
+        </w:rPr>
+      </w:pPr>
+      <w:r>
+        <w:rPr>
+          <w:rFonts w:cstheme="minorHAnsi"/>
+          <w:sz w:val="28"/>
+          <w:szCs w:val="28"/>
+        </w:rPr>
+        <w:t xml:space="preserve">National Coalition For Cancer Survivorship - </w:t>
+      </w:r>
+      <w:hyperlink r:id="rId26" w:history="1">
+        <w:r>
+          <w:rPr>
+            <w:rStyle w:val="Hyperlink"/>
+            <w:rFonts w:cstheme="minorHAnsi"/>
+            <w:sz w:val="28"/>
+            <w:szCs w:val="28"/>
+          </w:rPr>
+          <w:t>https://www.canceradvocacy.org/</w:t>
+        </w:r>
+      </w:hyperlink>
+    </w:p>
+    <w:p>
+      <w:pPr>
+        <w:pStyle w:val="NormalWeb"/>
+        <w:spacing w:before="0" w:after="0"/>
+        <w:ind w:left="2340"/>
+        <w:jc w:val="both"/>
+        <w:textAlignment w:val="baseline"/>
+        <w:rPr>
+          <w:rFonts w:cstheme="minorHAnsi"/>
+          <w:sz w:val="28"/>
+          <w:szCs w:val="28"/>
+        </w:rPr>
+      </w:pPr>
+    </w:p>
+    <w:p>
+      <w:pPr>
+        <w:pStyle w:val="NormalWeb"/>
+        <w:numPr>
+          <w:ilvl w:val="1"/>
+          <w:numId w:val="3"/>
+        </w:numPr>
+        <w:spacing w:before="0" w:after="0"/>
+        <w:jc w:val="both"/>
+        <w:textAlignment w:val="baseline"/>
+        <w:rPr>
+          <w:rFonts w:cstheme="minorHAnsi"/>
+          <w:sz w:val="28"/>
+          <w:szCs w:val="28"/>
+        </w:rPr>
+      </w:pPr>
+      <w:r>
+        <w:rPr>
+          <w:rFonts w:cstheme="minorHAnsi"/>
+          <w:sz w:val="28"/>
+          <w:szCs w:val="28"/>
+        </w:rPr>
+        <w:t>Blog</w:t>
+      </w:r>
+      <w:r>
+        <w:rPr>
+          <w:rFonts w:cstheme="minorHAnsi"/>
+          <w:sz w:val="28"/>
+          <w:szCs w:val="28"/>
+        </w:rPr>
+        <w:t xml:space="preserve"> </w:t>
+      </w:r>
+      <w:r>
+        <w:rPr>
+          <w:rFonts w:cstheme="minorHAnsi"/>
+          <w:sz w:val="28"/>
+          <w:szCs w:val="28"/>
+        </w:rPr>
+        <w:t>– is an online journal or informational website. It is a platform where a writer or even a group of writers share their views on an individual subject.</w:t>
+      </w:r>
+    </w:p>
+    <w:p>
+      <w:pPr>
+        <w:pStyle w:val="NormalWeb"/>
+        <w:numPr>
+          <w:ilvl w:val="2"/>
+          <w:numId w:val="3"/>
+        </w:numPr>
+        <w:spacing w:before="0" w:after="0"/>
+        <w:jc w:val="both"/>
+        <w:textAlignment w:val="baseline"/>
+        <w:rPr>
+          <w:rFonts w:cstheme="minorHAnsi"/>
+          <w:sz w:val="28"/>
+          <w:szCs w:val="28"/>
+        </w:rPr>
+      </w:pPr>
+      <w:proofErr w:type="spellStart"/>
+      <w:r>
+        <w:rPr>
+          <w:rFonts w:cstheme="minorHAnsi"/>
+          <w:sz w:val="28"/>
+          <w:szCs w:val="28"/>
+        </w:rPr>
+        <w:t>Wix</w:t>
+      </w:r>
+      <w:proofErr w:type="spellEnd"/>
+      <w:r>
+        <w:rPr>
+          <w:rFonts w:cstheme="minorHAnsi"/>
+          <w:sz w:val="28"/>
+          <w:szCs w:val="28"/>
+        </w:rPr>
+        <w:t xml:space="preserve"> - </w:t>
+      </w:r>
+      <w:hyperlink r:id="rId27" w:history="1">
+        <w:r>
+          <w:rPr>
+            <w:rStyle w:val="Hyperlink"/>
+            <w:rFonts w:cstheme="minorHAnsi"/>
+            <w:sz w:val="28"/>
+            <w:szCs w:val="28"/>
+          </w:rPr>
+          <w:t>https://www.wix.com/</w:t>
+        </w:r>
+      </w:hyperlink>
+    </w:p>
+    <w:p>
+      <w:pPr>
+        <w:pStyle w:val="NormalWeb"/>
+        <w:numPr>
+          <w:ilvl w:val="2"/>
+          <w:numId w:val="3"/>
+        </w:numPr>
+        <w:spacing w:before="0" w:after="0"/>
+        <w:jc w:val="both"/>
+        <w:textAlignment w:val="baseline"/>
+        <w:rPr>
+          <w:rFonts w:cstheme="minorHAnsi"/>
+          <w:sz w:val="28"/>
+          <w:szCs w:val="28"/>
+        </w:rPr>
+      </w:pPr>
+      <w:r>
+        <w:rPr>
+          <w:rFonts w:cstheme="minorHAnsi"/>
+          <w:sz w:val="28"/>
+          <w:szCs w:val="28"/>
+        </w:rPr>
+        <w:t>Joomla</w:t>
+      </w:r>
+      <w:r>
+        <w:rPr>
+          <w:rFonts w:cstheme="minorHAnsi"/>
+          <w:sz w:val="28"/>
+          <w:szCs w:val="28"/>
+        </w:rPr>
+        <w:t xml:space="preserve"> - </w:t>
+      </w:r>
+      <w:hyperlink r:id="rId28" w:history="1">
+        <w:r>
+          <w:rPr>
+            <w:rStyle w:val="Hyperlink"/>
+            <w:rFonts w:cstheme="minorHAnsi"/>
+            <w:sz w:val="28"/>
+            <w:szCs w:val="28"/>
+          </w:rPr>
+          <w:t>https://www.joomla.org/</w:t>
+        </w:r>
+      </w:hyperlink>
+    </w:p>
+    <w:p>
+      <w:pPr>
+        <w:pStyle w:val="NormalWeb"/>
+        <w:numPr>
+          <w:ilvl w:val="2"/>
+          <w:numId w:val="3"/>
+        </w:numPr>
+        <w:spacing w:before="0" w:after="0"/>
+        <w:jc w:val="both"/>
+        <w:textAlignment w:val="baseline"/>
+        <w:rPr>
+          <w:rFonts w:cstheme="minorHAnsi"/>
+          <w:sz w:val="28"/>
+          <w:szCs w:val="28"/>
+        </w:rPr>
+      </w:pPr>
+      <w:r>
+        <w:rPr>
+          <w:rFonts w:cstheme="minorHAnsi"/>
+          <w:sz w:val="28"/>
+          <w:szCs w:val="28"/>
+        </w:rPr>
+        <w:t>Medium</w:t>
+      </w:r>
+      <w:r>
+        <w:rPr>
+          <w:rFonts w:cstheme="minorHAnsi"/>
+          <w:sz w:val="28"/>
+          <w:szCs w:val="28"/>
+        </w:rPr>
+        <w:t xml:space="preserve"> - </w:t>
+      </w:r>
+      <w:hyperlink r:id="rId29" w:history="1">
+        <w:r>
+          <w:rPr>
+            <w:rStyle w:val="Hyperlink"/>
+            <w:rFonts w:cstheme="minorHAnsi"/>
+            <w:sz w:val="28"/>
+            <w:szCs w:val="28"/>
+          </w:rPr>
+          <w:t>https://www.medium.com/</w:t>
+        </w:r>
+      </w:hyperlink>
+    </w:p>
+    <w:p>
+      <w:pPr>
+        <w:pStyle w:val="NormalWeb"/>
+        <w:numPr>
+          <w:ilvl w:val="2"/>
+          <w:numId w:val="3"/>
+        </w:numPr>
+        <w:spacing w:before="0" w:after="0"/>
+        <w:jc w:val="both"/>
+        <w:textAlignment w:val="baseline"/>
+        <w:rPr>
+          <w:rFonts w:cstheme="minorHAnsi"/>
+          <w:sz w:val="28"/>
+          <w:szCs w:val="28"/>
+        </w:rPr>
+      </w:pPr>
+      <w:r>
+        <w:rPr>
+          <w:rFonts w:cstheme="minorHAnsi"/>
+          <w:sz w:val="28"/>
+          <w:szCs w:val="28"/>
+        </w:rPr>
+        <w:t>Blogger</w:t>
+      </w:r>
+      <w:r>
+        <w:rPr>
+          <w:rFonts w:cstheme="minorHAnsi"/>
+          <w:sz w:val="28"/>
+          <w:szCs w:val="28"/>
+        </w:rPr>
+        <w:t xml:space="preserve"> - </w:t>
+      </w:r>
+      <w:hyperlink r:id="rId30" w:history="1">
+        <w:r>
+          <w:rPr>
+            <w:rStyle w:val="Hyperlink"/>
+            <w:rFonts w:cstheme="minorHAnsi"/>
+            <w:sz w:val="28"/>
+            <w:szCs w:val="28"/>
+          </w:rPr>
+          <w:t>https://www.blogger.com/</w:t>
+        </w:r>
+      </w:hyperlink>
+    </w:p>
+    <w:p>
+      <w:pPr>
+        <w:pStyle w:val="NormalWeb"/>
+        <w:numPr>
+          <w:ilvl w:val="2"/>
+          <w:numId w:val="3"/>
+        </w:numPr>
+        <w:spacing w:before="0" w:after="0"/>
+        <w:jc w:val="both"/>
+        <w:textAlignment w:val="baseline"/>
+        <w:rPr>
+          <w:rFonts w:cstheme="minorHAnsi"/>
+          <w:sz w:val="28"/>
+          <w:szCs w:val="28"/>
+        </w:rPr>
+      </w:pPr>
+      <w:proofErr w:type="spellStart"/>
+      <w:r>
+        <w:rPr>
+          <w:rFonts w:cstheme="minorHAnsi"/>
+          <w:sz w:val="28"/>
+          <w:szCs w:val="28"/>
+        </w:rPr>
+        <w:t>Tumblr</w:t>
+      </w:r>
+      <w:proofErr w:type="spellEnd"/>
+      <w:r>
+        <w:rPr>
+          <w:rFonts w:cstheme="minorHAnsi"/>
+          <w:sz w:val="28"/>
+          <w:szCs w:val="28"/>
+        </w:rPr>
+        <w:t xml:space="preserve"> - </w:t>
+      </w:r>
+      <w:hyperlink r:id="rId31" w:history="1">
+        <w:r>
+          <w:rPr>
+            <w:rStyle w:val="Hyperlink"/>
+            <w:rFonts w:cstheme="minorHAnsi"/>
+            <w:sz w:val="28"/>
+            <w:szCs w:val="28"/>
+          </w:rPr>
+          <w:t>https://www.tumblr.com/</w:t>
+        </w:r>
+      </w:hyperlink>
+    </w:p>
+    <w:p>
+      <w:pPr>
+        <w:pStyle w:val="NormalWeb"/>
+        <w:numPr>
+          <w:ilvl w:val="2"/>
+          <w:numId w:val="3"/>
+        </w:numPr>
+        <w:spacing w:before="0" w:after="0"/>
+        <w:jc w:val="both"/>
+        <w:textAlignment w:val="baseline"/>
+        <w:rPr>
+          <w:rStyle w:val="Hyperlink"/>
+          <w:rFonts w:cstheme="minorHAnsi"/>
+          <w:color w:val="auto"/>
+          <w:sz w:val="28"/>
+          <w:szCs w:val="28"/>
+          <w:u w:val="none"/>
+        </w:rPr>
+      </w:pPr>
+      <w:proofErr w:type="spellStart"/>
+      <w:r>
+        <w:rPr>
+          <w:rFonts w:cstheme="minorHAnsi"/>
+          <w:sz w:val="28"/>
+          <w:szCs w:val="28"/>
+        </w:rPr>
+        <w:t>WordPress</w:t>
+      </w:r>
+      <w:proofErr w:type="spellEnd"/>
+      <w:r>
+        <w:rPr>
+          <w:rFonts w:cstheme="minorHAnsi"/>
+          <w:sz w:val="28"/>
+          <w:szCs w:val="28"/>
+        </w:rPr>
+        <w:t xml:space="preserve"> - </w:t>
+      </w:r>
+      <w:hyperlink r:id="rId32" w:history="1">
+        <w:r>
+          <w:rPr>
+            <w:rStyle w:val="Hyperlink"/>
+            <w:rFonts w:cstheme="minorHAnsi"/>
+            <w:sz w:val="28"/>
+            <w:szCs w:val="28"/>
+          </w:rPr>
+          <w:t>https://www.wordpress.com/</w:t>
+        </w:r>
+      </w:hyperlink>
+    </w:p>
+    <w:p>
+      <w:pPr>
+        <w:pStyle w:val="NormalWeb"/>
+        <w:spacing w:before="0" w:after="0"/>
+        <w:ind w:left="2340"/>
+        <w:jc w:val="both"/>
+        <w:textAlignment w:val="baseline"/>
+        <w:rPr>
+          <w:rFonts w:cstheme="minorHAnsi"/>
+          <w:sz w:val="28"/>
+          <w:szCs w:val="28"/>
+        </w:rPr>
+      </w:pPr>
+    </w:p>
+    <w:p>
+      <w:pPr>
+        <w:pStyle w:val="NormalWeb"/>
+        <w:numPr>
+          <w:ilvl w:val="1"/>
+          <w:numId w:val="3"/>
+        </w:numPr>
+        <w:spacing w:before="0" w:after="0"/>
+        <w:jc w:val="both"/>
+        <w:textAlignment w:val="baseline"/>
+        <w:rPr>
+          <w:rFonts w:cstheme="minorHAnsi"/>
+          <w:sz w:val="28"/>
+          <w:szCs w:val="28"/>
+        </w:rPr>
+      </w:pPr>
+      <w:r>
+        <w:rPr>
+          <w:rFonts w:cstheme="minorHAnsi"/>
+          <w:sz w:val="28"/>
+          <w:szCs w:val="28"/>
+        </w:rPr>
+        <w:t>Wiki</w:t>
+      </w:r>
+      <w:r>
+        <w:rPr>
+          <w:rFonts w:cstheme="minorHAnsi"/>
+          <w:sz w:val="28"/>
+          <w:szCs w:val="28"/>
+        </w:rPr>
+        <w:t xml:space="preserve"> </w:t>
+      </w:r>
+      <w:r>
+        <w:rPr>
+          <w:rFonts w:cstheme="minorHAnsi"/>
+          <w:sz w:val="28"/>
+          <w:szCs w:val="28"/>
+        </w:rPr>
+        <w:t>– is a community-edited website that acts as a knowledge base for a particular subject matter.</w:t>
+      </w:r>
+    </w:p>
+    <w:p>
+      <w:pPr>
+        <w:pStyle w:val="NormalWeb"/>
+        <w:numPr>
+          <w:ilvl w:val="2"/>
+          <w:numId w:val="3"/>
+        </w:numPr>
+        <w:spacing w:before="0" w:after="0"/>
+        <w:jc w:val="both"/>
+        <w:textAlignment w:val="baseline"/>
+        <w:rPr>
+          <w:rFonts w:cstheme="minorHAnsi"/>
+          <w:sz w:val="28"/>
+          <w:szCs w:val="28"/>
+        </w:rPr>
+      </w:pPr>
+      <w:proofErr w:type="spellStart"/>
+      <w:r>
+        <w:rPr>
+          <w:rFonts w:cstheme="minorHAnsi"/>
+          <w:sz w:val="28"/>
+          <w:szCs w:val="28"/>
+        </w:rPr>
+        <w:t>WikiHow</w:t>
+      </w:r>
+      <w:proofErr w:type="spellEnd"/>
+      <w:r>
+        <w:rPr>
+          <w:rFonts w:cstheme="minorHAnsi"/>
+          <w:sz w:val="28"/>
+          <w:szCs w:val="28"/>
+        </w:rPr>
+        <w:t xml:space="preserve"> - </w:t>
+      </w:r>
+      <w:hyperlink r:id="rId33" w:history="1">
+        <w:r>
+          <w:rPr>
+            <w:rStyle w:val="Hyperlink"/>
+            <w:rFonts w:cstheme="minorHAnsi"/>
+            <w:sz w:val="28"/>
+            <w:szCs w:val="28"/>
+          </w:rPr>
+          <w:t>https://www.wikihow.com/</w:t>
+        </w:r>
+      </w:hyperlink>
+    </w:p>
+    <w:p>
+      <w:pPr>
+        <w:pStyle w:val="NormalWeb"/>
+        <w:numPr>
+          <w:ilvl w:val="2"/>
+          <w:numId w:val="3"/>
+        </w:numPr>
+        <w:spacing w:before="0" w:after="0"/>
+        <w:jc w:val="both"/>
+        <w:textAlignment w:val="baseline"/>
+        <w:rPr>
+          <w:rFonts w:cstheme="minorHAnsi"/>
+          <w:sz w:val="28"/>
+          <w:szCs w:val="28"/>
+        </w:rPr>
+      </w:pPr>
+      <w:proofErr w:type="spellStart"/>
+      <w:r>
+        <w:rPr>
+          <w:rFonts w:cstheme="minorHAnsi"/>
+          <w:sz w:val="28"/>
+          <w:szCs w:val="28"/>
+        </w:rPr>
+        <w:t>WikiBooks</w:t>
+      </w:r>
+      <w:proofErr w:type="spellEnd"/>
+      <w:r>
+        <w:rPr>
+          <w:rFonts w:cstheme="minorHAnsi"/>
+          <w:sz w:val="28"/>
+          <w:szCs w:val="28"/>
+        </w:rPr>
+        <w:t xml:space="preserve"> - </w:t>
+      </w:r>
+      <w:hyperlink r:id="rId34" w:history="1">
+        <w:r>
+          <w:rPr>
+            <w:rStyle w:val="Hyperlink"/>
+            <w:rFonts w:cstheme="minorHAnsi"/>
+            <w:sz w:val="28"/>
+            <w:szCs w:val="28"/>
+          </w:rPr>
+          <w:t>https://www.wikibooks.org/</w:t>
+        </w:r>
+      </w:hyperlink>
+      <w:r>
+        <w:rPr>
+          <w:rFonts w:cstheme="minorHAnsi"/>
+          <w:sz w:val="28"/>
+          <w:szCs w:val="28"/>
+        </w:rPr>
+        <w:t xml:space="preserve">  </w:t>
+      </w:r>
+    </w:p>
+    <w:p>
+      <w:pPr>
+        <w:pStyle w:val="NormalWeb"/>
+        <w:numPr>
+          <w:ilvl w:val="2"/>
+          <w:numId w:val="3"/>
+        </w:numPr>
+        <w:spacing w:before="0" w:after="0"/>
+        <w:jc w:val="both"/>
+        <w:textAlignment w:val="baseline"/>
+        <w:rPr>
+          <w:rFonts w:cstheme="minorHAnsi"/>
+          <w:sz w:val="28"/>
+          <w:szCs w:val="28"/>
+        </w:rPr>
+      </w:pPr>
+      <w:proofErr w:type="spellStart"/>
+      <w:r>
+        <w:rPr>
+          <w:rFonts w:cstheme="minorHAnsi"/>
+          <w:sz w:val="28"/>
+          <w:szCs w:val="28"/>
+        </w:rPr>
+        <w:t>Gamepedia</w:t>
+      </w:r>
+      <w:proofErr w:type="spellEnd"/>
+      <w:r>
+        <w:rPr>
+          <w:rFonts w:cstheme="minorHAnsi"/>
+          <w:sz w:val="28"/>
+          <w:szCs w:val="28"/>
+        </w:rPr>
+        <w:t xml:space="preserve"> - </w:t>
+      </w:r>
+      <w:hyperlink r:id="rId35" w:history="1">
+        <w:r>
+          <w:rPr>
+            <w:rStyle w:val="Hyperlink"/>
+            <w:rFonts w:cstheme="minorHAnsi"/>
+            <w:sz w:val="28"/>
+            <w:szCs w:val="28"/>
+          </w:rPr>
+          <w:t>https://www.gamepedia.com/</w:t>
+        </w:r>
+      </w:hyperlink>
+    </w:p>
+    <w:p>
+      <w:pPr>
+        <w:pStyle w:val="NormalWeb"/>
+        <w:numPr>
+          <w:ilvl w:val="2"/>
+          <w:numId w:val="3"/>
+        </w:numPr>
+        <w:spacing w:before="0" w:after="0"/>
+        <w:jc w:val="both"/>
+        <w:textAlignment w:val="baseline"/>
+        <w:rPr>
+          <w:rFonts w:cstheme="minorHAnsi"/>
+          <w:sz w:val="28"/>
+          <w:szCs w:val="28"/>
+        </w:rPr>
+      </w:pPr>
+      <w:r>
+        <w:rPr>
+          <w:rFonts w:cstheme="minorHAnsi"/>
+          <w:sz w:val="28"/>
+          <w:szCs w:val="28"/>
+        </w:rPr>
+        <w:t xml:space="preserve">Wikipedia - </w:t>
+      </w:r>
+      <w:hyperlink r:id="rId36" w:history="1">
+        <w:r>
+          <w:rPr>
+            <w:rStyle w:val="Hyperlink"/>
+            <w:rFonts w:cstheme="minorHAnsi"/>
+            <w:sz w:val="28"/>
+            <w:szCs w:val="28"/>
+          </w:rPr>
+          <w:t>https://www.wikipedia.org/</w:t>
+        </w:r>
+      </w:hyperlink>
+    </w:p>
+    <w:p>
+      <w:pPr>
+        <w:pStyle w:val="NormalWeb"/>
+        <w:numPr>
+          <w:ilvl w:val="2"/>
+          <w:numId w:val="3"/>
+        </w:numPr>
+        <w:spacing w:before="0" w:after="0"/>
+        <w:jc w:val="both"/>
+        <w:textAlignment w:val="baseline"/>
+        <w:rPr>
+          <w:rFonts w:cstheme="minorHAnsi"/>
+          <w:sz w:val="28"/>
+          <w:szCs w:val="28"/>
+        </w:rPr>
+      </w:pPr>
+      <w:proofErr w:type="spellStart"/>
+      <w:r>
+        <w:rPr>
+          <w:rFonts w:cstheme="minorHAnsi"/>
+          <w:sz w:val="28"/>
+          <w:szCs w:val="28"/>
+        </w:rPr>
+        <w:t>WikiTravel</w:t>
+      </w:r>
+      <w:proofErr w:type="spellEnd"/>
+      <w:r>
+        <w:rPr>
+          <w:rFonts w:cstheme="minorHAnsi"/>
+          <w:sz w:val="28"/>
+          <w:szCs w:val="28"/>
+        </w:rPr>
+        <w:t xml:space="preserve"> - </w:t>
+      </w:r>
+      <w:hyperlink r:id="rId37" w:history="1">
+        <w:r>
+          <w:rPr>
+            <w:rStyle w:val="Hyperlink"/>
+            <w:rFonts w:cstheme="minorHAnsi"/>
+            <w:sz w:val="28"/>
+            <w:szCs w:val="28"/>
+          </w:rPr>
+          <w:t>https://www.wikitravel.org/</w:t>
+        </w:r>
+      </w:hyperlink>
+    </w:p>
+    <w:p>
+      <w:pPr>
+        <w:pStyle w:val="NormalWeb"/>
+        <w:spacing w:before="0" w:after="0"/>
+        <w:ind w:left="1980"/>
+        <w:jc w:val="both"/>
+        <w:textAlignment w:val="baseline"/>
+        <w:rPr>
+          <w:rFonts w:cstheme="minorHAnsi"/>
+          <w:sz w:val="28"/>
+          <w:szCs w:val="28"/>
+        </w:rPr>
+      </w:pPr>
+    </w:p>
+    <w:p>
+      <w:pPr>
+        <w:pStyle w:val="NormalWeb"/>
+        <w:numPr>
+          <w:ilvl w:val="1"/>
+          <w:numId w:val="3"/>
+        </w:numPr>
+        <w:spacing w:before="0" w:after="0"/>
+        <w:jc w:val="both"/>
+        <w:textAlignment w:val="baseline"/>
+        <w:rPr>
+          <w:rFonts w:cstheme="minorHAnsi"/>
+          <w:sz w:val="28"/>
+          <w:szCs w:val="28"/>
+        </w:rPr>
+      </w:pPr>
+      <w:r>
+        <w:rPr>
+          <w:rFonts w:cstheme="minorHAnsi"/>
+          <w:sz w:val="28"/>
+          <w:szCs w:val="28"/>
+        </w:rPr>
+        <w:t>Social Network</w:t>
+      </w:r>
+      <w:r>
+        <w:rPr>
+          <w:rFonts w:cstheme="minorHAnsi"/>
+          <w:sz w:val="28"/>
+          <w:szCs w:val="28"/>
+        </w:rPr>
+        <w:t xml:space="preserve"> </w:t>
+      </w:r>
+      <w:r>
+        <w:rPr>
+          <w:rFonts w:cstheme="minorHAnsi"/>
+          <w:sz w:val="28"/>
+          <w:szCs w:val="28"/>
+        </w:rPr>
+        <w:t>–</w:t>
+      </w:r>
+      <w:r>
+        <w:rPr>
+          <w:rFonts w:cstheme="minorHAnsi"/>
+          <w:sz w:val="28"/>
+          <w:szCs w:val="28"/>
+        </w:rPr>
+        <w:t xml:space="preserve"> </w:t>
+      </w:r>
+      <w:r>
+        <w:rPr>
+          <w:rFonts w:cstheme="minorHAnsi"/>
+          <w:sz w:val="28"/>
+          <w:szCs w:val="28"/>
+        </w:rPr>
+        <w:t>is an online platform that allows users to create a public profile and interact with other users on the website.</w:t>
+      </w:r>
+    </w:p>
+    <w:p>
+      <w:pPr>
+        <w:pStyle w:val="NormalWeb"/>
+        <w:numPr>
+          <w:ilvl w:val="2"/>
+          <w:numId w:val="3"/>
+        </w:numPr>
+        <w:spacing w:before="0" w:after="0"/>
+        <w:jc w:val="both"/>
+        <w:textAlignment w:val="baseline"/>
+        <w:rPr>
+          <w:rFonts w:cstheme="minorHAnsi"/>
+          <w:sz w:val="28"/>
+          <w:szCs w:val="28"/>
+        </w:rPr>
+      </w:pPr>
+      <w:proofErr w:type="spellStart"/>
+      <w:r>
+        <w:rPr>
+          <w:rFonts w:cstheme="minorHAnsi"/>
+          <w:sz w:val="28"/>
+          <w:szCs w:val="28"/>
+        </w:rPr>
+        <w:t>Instagram</w:t>
+      </w:r>
+      <w:proofErr w:type="spellEnd"/>
+      <w:r>
+        <w:rPr>
+          <w:rFonts w:cstheme="minorHAnsi"/>
+          <w:sz w:val="28"/>
+          <w:szCs w:val="28"/>
+        </w:rPr>
+        <w:t xml:space="preserve"> - </w:t>
+      </w:r>
+      <w:hyperlink r:id="rId38" w:history="1">
+        <w:r>
+          <w:rPr>
+            <w:rStyle w:val="Hyperlink"/>
+            <w:rFonts w:cstheme="minorHAnsi"/>
+            <w:sz w:val="28"/>
+            <w:szCs w:val="28"/>
+          </w:rPr>
+          <w:t>https://www.instagram.com/</w:t>
+        </w:r>
+      </w:hyperlink>
+    </w:p>
+    <w:p>
+      <w:pPr>
+        <w:pStyle w:val="NormalWeb"/>
+        <w:numPr>
+          <w:ilvl w:val="2"/>
+          <w:numId w:val="3"/>
+        </w:numPr>
+        <w:spacing w:before="0" w:after="0"/>
+        <w:jc w:val="both"/>
+        <w:textAlignment w:val="baseline"/>
+        <w:rPr>
+          <w:rFonts w:cstheme="minorHAnsi"/>
+          <w:sz w:val="28"/>
+          <w:szCs w:val="28"/>
+        </w:rPr>
+      </w:pPr>
+      <w:proofErr w:type="spellStart"/>
+      <w:r>
+        <w:rPr>
+          <w:rFonts w:cstheme="minorHAnsi"/>
+          <w:sz w:val="28"/>
+          <w:szCs w:val="28"/>
+        </w:rPr>
+        <w:t>Pinterest</w:t>
+      </w:r>
+      <w:proofErr w:type="spellEnd"/>
+      <w:r>
+        <w:rPr>
+          <w:rFonts w:cstheme="minorHAnsi"/>
+          <w:sz w:val="28"/>
+          <w:szCs w:val="28"/>
+        </w:rPr>
+        <w:t xml:space="preserve">  </w:t>
+      </w:r>
+      <w:r>
+        <w:rPr>
+          <w:rFonts w:cstheme="minorHAnsi"/>
+          <w:sz w:val="28"/>
+          <w:szCs w:val="28"/>
+        </w:rPr>
+        <w:t xml:space="preserve"> </w:t>
+      </w:r>
+      <w:r>
+        <w:rPr>
+          <w:rFonts w:cstheme="minorHAnsi"/>
+          <w:sz w:val="28"/>
+          <w:szCs w:val="28"/>
+        </w:rPr>
+        <w:t xml:space="preserve">- </w:t>
+      </w:r>
+      <w:hyperlink r:id="rId39" w:history="1">
+        <w:r>
+          <w:rPr>
+            <w:rStyle w:val="Hyperlink"/>
+            <w:rFonts w:cstheme="minorHAnsi"/>
+            <w:sz w:val="28"/>
+            <w:szCs w:val="28"/>
+          </w:rPr>
+          <w:t>https://www.pinterest.com/</w:t>
+        </w:r>
+      </w:hyperlink>
+    </w:p>
+    <w:p>
+      <w:pPr>
+        <w:pStyle w:val="NormalWeb"/>
+        <w:numPr>
+          <w:ilvl w:val="2"/>
+          <w:numId w:val="3"/>
+        </w:numPr>
+        <w:spacing w:before="0" w:after="0"/>
+        <w:jc w:val="both"/>
+        <w:textAlignment w:val="baseline"/>
+        <w:rPr>
+          <w:rFonts w:cstheme="minorHAnsi"/>
+          <w:sz w:val="28"/>
+          <w:szCs w:val="28"/>
+        </w:rPr>
+      </w:pPr>
+      <w:proofErr w:type="spellStart"/>
+      <w:r>
+        <w:rPr>
+          <w:rFonts w:cstheme="minorHAnsi"/>
+          <w:sz w:val="28"/>
+          <w:szCs w:val="28"/>
+        </w:rPr>
+        <w:t>Whatsapp</w:t>
+      </w:r>
+      <w:proofErr w:type="spellEnd"/>
+      <w:r>
+        <w:rPr>
+          <w:rFonts w:cstheme="minorHAnsi"/>
+          <w:sz w:val="28"/>
+          <w:szCs w:val="28"/>
+        </w:rPr>
+        <w:t xml:space="preserve"> </w:t>
+      </w:r>
+      <w:r>
+        <w:rPr>
+          <w:rFonts w:cstheme="minorHAnsi"/>
+          <w:sz w:val="28"/>
+          <w:szCs w:val="28"/>
+        </w:rPr>
+        <w:t xml:space="preserve"> </w:t>
+      </w:r>
+      <w:r>
+        <w:rPr>
+          <w:rFonts w:cstheme="minorHAnsi"/>
+          <w:sz w:val="28"/>
+          <w:szCs w:val="28"/>
+        </w:rPr>
+        <w:t xml:space="preserve">- </w:t>
+      </w:r>
+      <w:hyperlink r:id="rId40" w:history="1">
+        <w:r>
+          <w:rPr>
+            <w:rStyle w:val="Hyperlink"/>
+            <w:rFonts w:cstheme="minorHAnsi"/>
+            <w:sz w:val="28"/>
+            <w:szCs w:val="28"/>
+          </w:rPr>
+          <w:t>https://www.whatsapp.com/</w:t>
+        </w:r>
+      </w:hyperlink>
+      <w:r>
+        <w:rPr>
+          <w:rFonts w:cstheme="minorHAnsi"/>
+          <w:sz w:val="28"/>
+          <w:szCs w:val="28"/>
+        </w:rPr>
+        <w:t xml:space="preserve">   …</w:t>
+      </w:r>
+    </w:p>
+    <w:p>
+      <w:pPr>
+        <w:pStyle w:val="NormalWeb"/>
+        <w:numPr>
+          <w:ilvl w:val="2"/>
+          <w:numId w:val="3"/>
+        </w:numPr>
+        <w:spacing w:before="0" w:after="0"/>
+        <w:jc w:val="both"/>
+        <w:textAlignment w:val="baseline"/>
+        <w:rPr>
+          <w:rFonts w:cstheme="minorHAnsi"/>
+          <w:sz w:val="28"/>
+          <w:szCs w:val="28"/>
+        </w:rPr>
+      </w:pPr>
+      <w:r>
+        <w:rPr>
+          <w:rFonts w:cstheme="minorHAnsi"/>
+          <w:sz w:val="28"/>
+          <w:szCs w:val="28"/>
+        </w:rPr>
+        <w:lastRenderedPageBreak/>
+        <w:t>Facebook</w:t>
+      </w:r>
+      <w:r>
+        <w:rPr>
+          <w:rFonts w:cstheme="minorHAnsi"/>
+          <w:sz w:val="28"/>
+          <w:szCs w:val="28"/>
+        </w:rPr>
+        <w:t xml:space="preserve"> - </w:t>
+      </w:r>
+      <w:hyperlink r:id="rId41" w:history="1">
+        <w:r>
+          <w:rPr>
+            <w:rStyle w:val="Hyperlink"/>
+            <w:rFonts w:cstheme="minorHAnsi"/>
+            <w:sz w:val="28"/>
+            <w:szCs w:val="28"/>
+          </w:rPr>
+          <w:t>https://www.facebook.com/</w:t>
+        </w:r>
+      </w:hyperlink>
+    </w:p>
+    <w:p>
+      <w:pPr>
+        <w:pStyle w:val="NormalWeb"/>
+        <w:numPr>
+          <w:ilvl w:val="2"/>
+          <w:numId w:val="3"/>
+        </w:numPr>
+        <w:spacing w:before="0" w:after="0"/>
+        <w:jc w:val="both"/>
+        <w:textAlignment w:val="baseline"/>
+        <w:rPr>
+          <w:rFonts w:cstheme="minorHAnsi"/>
+          <w:sz w:val="28"/>
+          <w:szCs w:val="28"/>
+        </w:rPr>
+      </w:pPr>
+      <w:r>
+        <w:rPr>
+          <w:rFonts w:cstheme="minorHAnsi"/>
+          <w:sz w:val="28"/>
+          <w:szCs w:val="28"/>
+        </w:rPr>
+        <w:t>Twitter</w:t>
+      </w:r>
+      <w:r>
+        <w:rPr>
+          <w:rFonts w:cstheme="minorHAnsi"/>
+          <w:sz w:val="28"/>
+          <w:szCs w:val="28"/>
+        </w:rPr>
+        <w:t xml:space="preserve"> - </w:t>
+      </w:r>
+      <w:hyperlink r:id="rId42" w:history="1">
+        <w:r>
+          <w:rPr>
+            <w:rStyle w:val="Hyperlink"/>
+            <w:rFonts w:cstheme="minorHAnsi"/>
+            <w:sz w:val="28"/>
+            <w:szCs w:val="28"/>
+          </w:rPr>
+          <w:t>https://www.twitter.com/</w:t>
+        </w:r>
+      </w:hyperlink>
+    </w:p>
+    <w:p>
+      <w:pPr>
+        <w:pStyle w:val="NormalWeb"/>
+        <w:spacing w:before="0" w:after="0"/>
+        <w:ind w:left="2340"/>
+        <w:jc w:val="both"/>
+        <w:textAlignment w:val="baseline"/>
+        <w:rPr>
+          <w:rFonts w:cstheme="minorHAnsi"/>
+          <w:sz w:val="28"/>
+          <w:szCs w:val="28"/>
+        </w:rPr>
+      </w:pPr>
+    </w:p>
+    <w:p>
+      <w:pPr>
+        <w:pStyle w:val="NormalWeb"/>
+        <w:numPr>
+          <w:ilvl w:val="1"/>
+          <w:numId w:val="3"/>
+        </w:numPr>
+        <w:spacing w:before="0" w:after="0"/>
+        <w:jc w:val="both"/>
+        <w:textAlignment w:val="baseline"/>
+        <w:rPr>
+          <w:rFonts w:cstheme="minorHAnsi"/>
+          <w:sz w:val="28"/>
+          <w:szCs w:val="28"/>
+        </w:rPr>
+      </w:pPr>
+      <w:r>
+        <w:rPr>
+          <w:rFonts w:cstheme="minorHAnsi"/>
+          <w:sz w:val="28"/>
+          <w:szCs w:val="28"/>
+        </w:rPr>
+        <w:t>Content Aggregator</w:t>
+      </w:r>
+      <w:r>
+        <w:rPr>
+          <w:rFonts w:cstheme="minorHAnsi"/>
+          <w:sz w:val="28"/>
+          <w:szCs w:val="28"/>
+        </w:rPr>
+        <w:t xml:space="preserve"> – are websites that don’t produce their own content. Instead, they collect content from other websites around the internet and aggregate it into one easy to find location</w:t>
+      </w:r>
+    </w:p>
+    <w:p>
+      <w:pPr>
+        <w:pStyle w:val="NormalWeb"/>
+        <w:numPr>
+          <w:ilvl w:val="2"/>
+          <w:numId w:val="3"/>
+        </w:numPr>
+        <w:spacing w:before="0" w:after="0"/>
+        <w:jc w:val="both"/>
+        <w:textAlignment w:val="baseline"/>
+        <w:rPr>
+          <w:rFonts w:cstheme="minorHAnsi"/>
+          <w:sz w:val="28"/>
+          <w:szCs w:val="28"/>
+        </w:rPr>
+      </w:pPr>
+      <w:proofErr w:type="spellStart"/>
+      <w:r>
+        <w:rPr>
+          <w:rFonts w:cstheme="minorHAnsi"/>
+          <w:sz w:val="28"/>
+          <w:szCs w:val="28"/>
+        </w:rPr>
+        <w:t>Alltop</w:t>
+      </w:r>
+      <w:proofErr w:type="spellEnd"/>
+      <w:r>
+        <w:rPr>
+          <w:rFonts w:cstheme="minorHAnsi"/>
+          <w:sz w:val="28"/>
+          <w:szCs w:val="28"/>
+        </w:rPr>
+        <w:t xml:space="preserve"> - </w:t>
+      </w:r>
+      <w:hyperlink r:id="rId43" w:history="1">
+        <w:r>
+          <w:rPr>
+            <w:rStyle w:val="Hyperlink"/>
+            <w:rFonts w:cstheme="minorHAnsi"/>
+            <w:sz w:val="28"/>
+            <w:szCs w:val="28"/>
+          </w:rPr>
+          <w:t>https://www.alltop.com/</w:t>
+        </w:r>
+      </w:hyperlink>
+    </w:p>
+    <w:p>
+      <w:pPr>
+        <w:pStyle w:val="NormalWeb"/>
+        <w:numPr>
+          <w:ilvl w:val="2"/>
+          <w:numId w:val="3"/>
+        </w:numPr>
+        <w:spacing w:before="0" w:after="0"/>
+        <w:jc w:val="both"/>
+        <w:textAlignment w:val="baseline"/>
+        <w:rPr>
+          <w:rFonts w:cstheme="minorHAnsi"/>
+          <w:sz w:val="28"/>
+          <w:szCs w:val="28"/>
+        </w:rPr>
+      </w:pPr>
+      <w:proofErr w:type="spellStart"/>
+      <w:r>
+        <w:rPr>
+          <w:rFonts w:cstheme="minorHAnsi"/>
+          <w:sz w:val="28"/>
+          <w:szCs w:val="28"/>
+        </w:rPr>
+        <w:t>Popurls</w:t>
+      </w:r>
+      <w:proofErr w:type="spellEnd"/>
+    </w:p>
+    <w:p>
+      <w:pPr>
+        <w:pStyle w:val="NormalWeb"/>
+        <w:numPr>
+          <w:ilvl w:val="2"/>
+          <w:numId w:val="3"/>
+        </w:numPr>
+        <w:spacing w:before="0" w:after="0"/>
+        <w:jc w:val="both"/>
+        <w:textAlignment w:val="baseline"/>
+        <w:rPr>
+          <w:rFonts w:cstheme="minorHAnsi"/>
+          <w:sz w:val="28"/>
+          <w:szCs w:val="28"/>
+        </w:rPr>
+      </w:pPr>
+      <w:r>
+        <w:rPr>
+          <w:rFonts w:cstheme="minorHAnsi"/>
+          <w:sz w:val="28"/>
+          <w:szCs w:val="28"/>
+        </w:rPr>
+        <w:t>The Web List</w:t>
+      </w:r>
+    </w:p>
+    <w:p>
+      <w:pPr>
+        <w:pStyle w:val="NormalWeb"/>
+        <w:numPr>
+          <w:ilvl w:val="2"/>
+          <w:numId w:val="3"/>
+        </w:numPr>
+        <w:spacing w:before="0" w:after="0"/>
+        <w:jc w:val="both"/>
+        <w:textAlignment w:val="baseline"/>
+        <w:rPr>
+          <w:rFonts w:cstheme="minorHAnsi"/>
+          <w:sz w:val="28"/>
+          <w:szCs w:val="28"/>
+        </w:rPr>
+      </w:pPr>
+      <w:r>
+        <w:rPr>
+          <w:rFonts w:cstheme="minorHAnsi"/>
+          <w:sz w:val="28"/>
+          <w:szCs w:val="28"/>
+        </w:rPr>
+        <w:t>WP News Desk</w:t>
+      </w:r>
+    </w:p>
+    <w:p>
+      <w:pPr>
+        <w:pStyle w:val="NormalWeb"/>
+        <w:numPr>
+          <w:ilvl w:val="2"/>
+          <w:numId w:val="3"/>
+        </w:numPr>
+        <w:spacing w:before="0" w:after="0"/>
+        <w:jc w:val="both"/>
+        <w:textAlignment w:val="baseline"/>
+        <w:rPr>
+          <w:rFonts w:cstheme="minorHAnsi"/>
+          <w:sz w:val="28"/>
+          <w:szCs w:val="28"/>
+        </w:rPr>
+      </w:pPr>
+      <w:r>
+        <w:rPr>
+          <w:rFonts w:cstheme="minorHAnsi"/>
+          <w:sz w:val="28"/>
+          <w:szCs w:val="28"/>
+        </w:rPr>
+        <w:t>Blog Engage</w:t>
+      </w:r>
+    </w:p>
+    <w:p>
+      <w:pPr>
+        <w:pStyle w:val="NormalWeb"/>
+        <w:numPr>
+          <w:ilvl w:val="1"/>
+          <w:numId w:val="3"/>
+        </w:numPr>
+        <w:spacing w:before="0" w:after="0"/>
+        <w:jc w:val="both"/>
+        <w:textAlignment w:val="baseline"/>
+        <w:rPr>
+          <w:rFonts w:cstheme="minorHAnsi"/>
+          <w:sz w:val="28"/>
+          <w:szCs w:val="28"/>
+        </w:rPr>
+      </w:pPr>
+      <w:r>
+        <w:rPr>
+          <w:rFonts w:cstheme="minorHAnsi"/>
+          <w:sz w:val="28"/>
+          <w:szCs w:val="28"/>
+        </w:rPr>
+        <w:t>Personal</w:t>
+      </w:r>
+    </w:p>
+    <w:p>
+      <w:pPr>
+        <w:pStyle w:val="NormalWeb"/>
+        <w:numPr>
+          <w:ilvl w:val="2"/>
+          <w:numId w:val="3"/>
+        </w:numPr>
+        <w:spacing w:before="0" w:after="0"/>
+        <w:jc w:val="both"/>
+        <w:textAlignment w:val="baseline"/>
+        <w:rPr>
+          <w:rFonts w:cstheme="minorHAnsi"/>
+          <w:sz w:val="28"/>
+          <w:szCs w:val="28"/>
+        </w:rPr>
+      </w:pPr>
+    </w:p>
+    <w:p>
+      <w:pPr>
+        <w:pStyle w:val="NormalWeb"/>
+        <w:spacing w:before="0" w:after="0"/>
+        <w:ind w:left="1440"/>
+        <w:jc w:val="both"/>
+        <w:textAlignment w:val="baseline"/>
+        <w:rPr>
+          <w:rFonts w:cstheme="minorHAnsi"/>
+          <w:sz w:val="28"/>
+          <w:szCs w:val="28"/>
+        </w:rPr>
+      </w:pPr>
+    </w:p>
+    <w:p>
+      <w:pPr>
+        <w:pStyle w:val="Heading1"/>
+        <w:numPr>
+          <w:ilvl w:val="0"/>
+          <w:numId w:val="3"/>
+        </w:numPr>
+      </w:pPr>
+      <w:bookmarkStart w:id="4" w:name="_Toc34050227"/>
+      <w:r>
+        <w:t>Guidelines for evaluating a website</w:t>
+      </w:r>
+      <w:bookmarkEnd w:id="4"/>
+    </w:p>
+    <w:p>
+      <w:pPr>
+        <w:pStyle w:val="NormalWeb"/>
+        <w:spacing w:before="0" w:beforeAutospacing="0" w:after="0" w:afterAutospacing="0"/>
+        <w:jc w:val="both"/>
+        <w:textAlignment w:val="baseline"/>
         <w:rPr>
           <w:rFonts w:asciiTheme="minorHAnsi" w:hAnsiTheme="minorHAnsi" w:cstheme="minorHAnsi"/>
-          <w:b/>
+          <w:sz w:val="28"/>
+          <w:szCs w:val="28"/>
+        </w:rPr>
+      </w:pPr>
+    </w:p>
+    <w:p>
+      <w:pPr>
+        <w:jc w:val="both"/>
+        <w:rPr>
           <w:sz w:val="36"/>
-          <w:szCs w:val="28"/>
-        </w:rPr>
-        <w:t xml:space="preserve">Top 10 websites </w:t>
-      </w:r>
-    </w:p>
-    <w:p>
-      <w:pPr>
-        <w:pStyle w:val="NormalWeb"/>
-        <w:spacing w:before="0" w:beforeAutospacing="0" w:after="0" w:afterAutospacing="0"/>
-        <w:ind w:left="720"/>
-        <w:jc w:val="both"/>
-        <w:textAlignment w:val="baseline"/>
-        <w:rPr>
-          <w:rFonts w:asciiTheme="minorHAnsi" w:hAnsiTheme="minorHAnsi" w:cstheme="minorHAnsi"/>
-          <w:b/>
-          <w:sz w:val="36"/>
-          <w:szCs w:val="28"/>
-        </w:rPr>
-      </w:pPr>
-    </w:p>
-    <w:p>
-      <w:pPr>
-        <w:pStyle w:val="NormalWeb"/>
-        <w:numPr>
-          <w:ilvl w:val="0"/>
-          <w:numId w:val="1"/>
-        </w:numPr>
-        <w:spacing w:before="0" w:beforeAutospacing="0" w:after="0" w:afterAutospacing="0"/>
-        <w:jc w:val="both"/>
-        <w:textAlignment w:val="baseline"/>
-        <w:rPr>
-          <w:rFonts w:asciiTheme="minorHAnsi" w:hAnsiTheme="minorHAnsi" w:cstheme="minorHAnsi"/>
-          <w:b/>
-          <w:sz w:val="36"/>
-          <w:szCs w:val="28"/>
-        </w:rPr>
-      </w:pPr>
-      <w:r>
-        <w:rPr>
-          <w:rFonts w:asciiTheme="minorHAnsi" w:hAnsiTheme="minorHAnsi" w:cstheme="minorHAnsi"/>
-          <w:b/>
-          <w:sz w:val="36"/>
-          <w:szCs w:val="28"/>
-        </w:rPr>
-        <w:t xml:space="preserve">Websites by category </w:t>
-      </w:r>
-    </w:p>
-    <w:p>
-      <w:pPr>
-        <w:pStyle w:val="NormalWeb"/>
-        <w:numPr>
-          <w:ilvl w:val="1"/>
-          <w:numId w:val="1"/>
-        </w:numPr>
-        <w:spacing w:before="0" w:after="0"/>
-        <w:jc w:val="both"/>
-        <w:textAlignment w:val="baseline"/>
-        <w:rPr>
-          <w:rFonts w:cstheme="minorHAnsi"/>
-          <w:sz w:val="28"/>
-          <w:szCs w:val="28"/>
-        </w:rPr>
-      </w:pPr>
-      <w:r>
-        <w:rPr>
-          <w:rFonts w:cstheme="minorHAnsi"/>
-          <w:sz w:val="28"/>
-          <w:szCs w:val="28"/>
-        </w:rPr>
-        <w:t>Portal,</w:t>
-      </w:r>
-    </w:p>
-    <w:p>
-      <w:pPr>
-        <w:pStyle w:val="NormalWeb"/>
-        <w:numPr>
-          <w:ilvl w:val="1"/>
-          <w:numId w:val="1"/>
-        </w:numPr>
-        <w:spacing w:before="0" w:after="0"/>
-        <w:jc w:val="both"/>
-        <w:textAlignment w:val="baseline"/>
-        <w:rPr>
-          <w:rFonts w:cstheme="minorHAnsi"/>
-          <w:sz w:val="28"/>
-          <w:szCs w:val="28"/>
-        </w:rPr>
-      </w:pPr>
-      <w:r>
-        <w:rPr>
-          <w:rFonts w:cstheme="minorHAnsi"/>
-          <w:sz w:val="28"/>
-          <w:szCs w:val="28"/>
-        </w:rPr>
-        <w:t xml:space="preserve"> News, </w:t>
-      </w:r>
-    </w:p>
-    <w:p>
-      <w:pPr>
-        <w:pStyle w:val="NormalWeb"/>
-        <w:numPr>
-          <w:ilvl w:val="1"/>
-          <w:numId w:val="1"/>
-        </w:numPr>
-        <w:spacing w:before="0" w:after="0"/>
-        <w:jc w:val="both"/>
-        <w:textAlignment w:val="baseline"/>
-        <w:rPr>
-          <w:rFonts w:cstheme="minorHAnsi"/>
-          <w:sz w:val="28"/>
-          <w:szCs w:val="28"/>
-        </w:rPr>
-      </w:pPr>
-      <w:r>
-        <w:rPr>
-          <w:rFonts w:cstheme="minorHAnsi"/>
-          <w:sz w:val="28"/>
-          <w:szCs w:val="28"/>
-        </w:rPr>
-        <w:t>Informa</w:t>
-      </w:r>
-      <w:r>
-        <w:rPr>
-          <w:rFonts w:cstheme="minorHAnsi"/>
-          <w:sz w:val="28"/>
-          <w:szCs w:val="28"/>
-        </w:rPr>
-        <w:t xml:space="preserve">tional, </w:t>
-      </w:r>
-    </w:p>
-    <w:p>
-      <w:pPr>
-        <w:pStyle w:val="NormalWeb"/>
-        <w:numPr>
-          <w:ilvl w:val="1"/>
-          <w:numId w:val="1"/>
-        </w:numPr>
-        <w:spacing w:before="0" w:after="0"/>
-        <w:jc w:val="both"/>
-        <w:textAlignment w:val="baseline"/>
-        <w:rPr>
-          <w:rFonts w:cstheme="minorHAnsi"/>
-          <w:sz w:val="28"/>
-          <w:szCs w:val="28"/>
-        </w:rPr>
-      </w:pPr>
-      <w:r>
-        <w:rPr>
-          <w:rFonts w:cstheme="minorHAnsi"/>
-          <w:sz w:val="28"/>
-          <w:szCs w:val="28"/>
-        </w:rPr>
-        <w:t xml:space="preserve"> Business/ Marketing,  </w:t>
-      </w:r>
-    </w:p>
-    <w:p>
-      <w:pPr>
-        <w:pStyle w:val="NormalWeb"/>
-        <w:numPr>
-          <w:ilvl w:val="1"/>
-          <w:numId w:val="1"/>
-        </w:numPr>
-        <w:spacing w:before="0" w:after="0"/>
-        <w:jc w:val="both"/>
-        <w:textAlignment w:val="baseline"/>
-        <w:rPr>
-          <w:rFonts w:cstheme="minorHAnsi"/>
-          <w:sz w:val="28"/>
-          <w:szCs w:val="28"/>
-        </w:rPr>
-      </w:pPr>
-      <w:r>
-        <w:rPr>
-          <w:rFonts w:cstheme="minorHAnsi"/>
-          <w:sz w:val="28"/>
-          <w:szCs w:val="28"/>
-        </w:rPr>
-        <w:t>Educational,</w:t>
-      </w:r>
-    </w:p>
-    <w:p>
-      <w:pPr>
-        <w:pStyle w:val="NormalWeb"/>
-        <w:numPr>
-          <w:ilvl w:val="1"/>
-          <w:numId w:val="1"/>
-        </w:numPr>
-        <w:spacing w:before="0" w:after="0"/>
-        <w:jc w:val="both"/>
-        <w:textAlignment w:val="baseline"/>
-        <w:rPr>
-          <w:rFonts w:cstheme="minorHAnsi"/>
-          <w:sz w:val="28"/>
-          <w:szCs w:val="28"/>
-        </w:rPr>
-      </w:pPr>
-      <w:r>
-        <w:rPr>
-          <w:rFonts w:cstheme="minorHAnsi"/>
-          <w:sz w:val="28"/>
-          <w:szCs w:val="28"/>
-        </w:rPr>
-        <w:t xml:space="preserve"> Entertainment, </w:t>
-      </w:r>
-    </w:p>
-    <w:p>
-      <w:pPr>
-        <w:pStyle w:val="NormalWeb"/>
-        <w:numPr>
-          <w:ilvl w:val="1"/>
-          <w:numId w:val="1"/>
-        </w:numPr>
-        <w:spacing w:before="0" w:after="0"/>
-        <w:jc w:val="both"/>
-        <w:textAlignment w:val="baseline"/>
-        <w:rPr>
-          <w:rFonts w:cstheme="minorHAnsi"/>
-          <w:sz w:val="28"/>
-          <w:szCs w:val="28"/>
-        </w:rPr>
-      </w:pPr>
-      <w:r>
-        <w:rPr>
-          <w:rFonts w:cstheme="minorHAnsi"/>
-          <w:sz w:val="28"/>
-          <w:szCs w:val="28"/>
-        </w:rPr>
-        <w:t xml:space="preserve">Advocacy, </w:t>
-      </w:r>
-    </w:p>
-    <w:p>
-      <w:pPr>
-        <w:pStyle w:val="NormalWeb"/>
-        <w:numPr>
-          <w:ilvl w:val="1"/>
-          <w:numId w:val="1"/>
-        </w:numPr>
-        <w:spacing w:before="0" w:after="0"/>
-        <w:jc w:val="both"/>
-        <w:textAlignment w:val="baseline"/>
-        <w:rPr>
-          <w:rFonts w:cstheme="minorHAnsi"/>
-          <w:sz w:val="28"/>
-          <w:szCs w:val="28"/>
-        </w:rPr>
-      </w:pPr>
-      <w:r>
-        <w:rPr>
-          <w:rFonts w:cstheme="minorHAnsi"/>
-          <w:sz w:val="28"/>
-          <w:szCs w:val="28"/>
-        </w:rPr>
-        <w:lastRenderedPageBreak/>
-        <w:t xml:space="preserve">Blog, </w:t>
-      </w:r>
-    </w:p>
-    <w:p>
-      <w:pPr>
-        <w:pStyle w:val="NormalWeb"/>
-        <w:numPr>
-          <w:ilvl w:val="1"/>
-          <w:numId w:val="1"/>
-        </w:numPr>
-        <w:spacing w:before="0" w:after="0"/>
-        <w:jc w:val="both"/>
-        <w:textAlignment w:val="baseline"/>
-        <w:rPr>
-          <w:rFonts w:cstheme="minorHAnsi"/>
-          <w:sz w:val="28"/>
-          <w:szCs w:val="28"/>
-        </w:rPr>
-      </w:pPr>
-      <w:r>
-        <w:rPr>
-          <w:rFonts w:cstheme="minorHAnsi"/>
-          <w:sz w:val="28"/>
-          <w:szCs w:val="28"/>
-        </w:rPr>
-        <w:t xml:space="preserve">Wiki,  </w:t>
-      </w:r>
-    </w:p>
-    <w:p>
-      <w:pPr>
-        <w:pStyle w:val="NormalWeb"/>
-        <w:numPr>
-          <w:ilvl w:val="1"/>
-          <w:numId w:val="1"/>
-        </w:numPr>
-        <w:spacing w:before="0" w:after="0"/>
-        <w:jc w:val="both"/>
-        <w:textAlignment w:val="baseline"/>
-        <w:rPr>
-          <w:rFonts w:cstheme="minorHAnsi"/>
-          <w:sz w:val="28"/>
-          <w:szCs w:val="28"/>
-        </w:rPr>
-      </w:pPr>
-      <w:r>
-        <w:rPr>
-          <w:rFonts w:cstheme="minorHAnsi"/>
-          <w:sz w:val="28"/>
-          <w:szCs w:val="28"/>
-        </w:rPr>
-        <w:t xml:space="preserve">Social Network, </w:t>
-      </w:r>
-    </w:p>
-    <w:p>
-      <w:pPr>
-        <w:pStyle w:val="NormalWeb"/>
-        <w:numPr>
-          <w:ilvl w:val="1"/>
-          <w:numId w:val="1"/>
-        </w:numPr>
-        <w:spacing w:before="0" w:after="0"/>
-        <w:jc w:val="both"/>
-        <w:textAlignment w:val="baseline"/>
-        <w:rPr>
-          <w:rFonts w:cstheme="minorHAnsi"/>
-          <w:sz w:val="28"/>
-          <w:szCs w:val="28"/>
-        </w:rPr>
-      </w:pPr>
-      <w:r>
-        <w:rPr>
-          <w:rFonts w:cstheme="minorHAnsi"/>
-          <w:sz w:val="28"/>
-          <w:szCs w:val="28"/>
-        </w:rPr>
-        <w:t xml:space="preserve">Content Aggregator, </w:t>
-      </w:r>
-    </w:p>
-    <w:p>
-      <w:pPr>
-        <w:pStyle w:val="NormalWeb"/>
-        <w:numPr>
-          <w:ilvl w:val="1"/>
-          <w:numId w:val="1"/>
-        </w:numPr>
-        <w:spacing w:before="0" w:after="0"/>
-        <w:jc w:val="both"/>
-        <w:textAlignment w:val="baseline"/>
-        <w:rPr>
-          <w:rFonts w:cstheme="minorHAnsi"/>
-          <w:sz w:val="28"/>
-          <w:szCs w:val="28"/>
-        </w:rPr>
-      </w:pPr>
-      <w:r>
-        <w:rPr>
-          <w:rFonts w:cstheme="minorHAnsi"/>
-          <w:sz w:val="28"/>
-          <w:szCs w:val="28"/>
-        </w:rPr>
-        <w:t>Personal</w:t>
-      </w:r>
-    </w:p>
-    <w:p>
-      <w:pPr>
-        <w:pStyle w:val="NormalWeb"/>
-        <w:spacing w:before="0" w:after="0"/>
-        <w:ind w:left="1440"/>
-        <w:jc w:val="both"/>
-        <w:textAlignment w:val="baseline"/>
-        <w:rPr>
-          <w:rFonts w:cstheme="minorHAnsi"/>
-          <w:sz w:val="28"/>
-          <w:szCs w:val="28"/>
-        </w:rPr>
-      </w:pPr>
-    </w:p>
-    <w:p>
-      <w:pPr>
-        <w:pStyle w:val="NormalWeb"/>
-        <w:numPr>
-          <w:ilvl w:val="0"/>
-          <w:numId w:val="1"/>
-        </w:numPr>
-        <w:spacing w:before="0" w:after="0"/>
-        <w:jc w:val="both"/>
-        <w:textAlignment w:val="baseline"/>
-        <w:rPr>
-          <w:rFonts w:cstheme="minorHAnsi"/>
-          <w:b/>
-          <w:sz w:val="36"/>
-          <w:szCs w:val="28"/>
-        </w:rPr>
-      </w:pPr>
-      <w:r>
-        <w:rPr>
-          <w:rFonts w:cstheme="minorHAnsi"/>
-          <w:b/>
-          <w:sz w:val="36"/>
-          <w:szCs w:val="28"/>
-        </w:rPr>
-        <w:t>Guidelines for evaluating a website</w:t>
-      </w:r>
-    </w:p>
-    <w:p>
-      <w:pPr>
-        <w:pStyle w:val="NormalWeb"/>
-        <w:spacing w:before="0" w:beforeAutospacing="0" w:after="0" w:afterAutospacing="0"/>
-        <w:jc w:val="both"/>
-        <w:textAlignment w:val="baseline"/>
-        <w:rPr>
-          <w:rFonts w:asciiTheme="minorHAnsi" w:hAnsiTheme="minorHAnsi" w:cstheme="minorHAnsi"/>
-          <w:sz w:val="28"/>
-          <w:szCs w:val="28"/>
-        </w:rPr>
-      </w:pPr>
-    </w:p>
-    <w:p>
-      <w:pPr>
-        <w:jc w:val="both"/>
-        <w:rPr>
-          <w:sz w:val="36"/>
         </w:rPr>
       </w:pPr>
     </w:p>
@@ -1148,6 +3862,7 @@
       </w:pPr>
     </w:p>
     <w:sectPr>
+      <w:footerReference w:type="default" r:id="rId44"/>
       <w:pgSz w:w="12240" w:h="15840"/>
       <w:pgMar w:top="1440" w:right="1440" w:bottom="1440" w:left="1440" w:header="720" w:footer="720" w:gutter="0"/>
       <w:cols w:space="720"/>
@@ -1157,9 +3872,189 @@
 </w:document>
 </file>
 
+<file path=word/endnotes.xml><?xml version="1.0" encoding="utf-8"?>
+<w:endnotes xmlns:wpc="http://schemas.microsoft.com/office/word/2010/wordprocessingCanvas" xmlns:mc="http://schemas.openxmlformats.org/markup-compatibility/2006" xmlns:o="urn:schemas-microsoft-com:office:office" xmlns:r="http://schemas.openxmlformats.org/officeDocument/2006/relationships" xmlns:m="http://schemas.openxmlformats.org/officeDocument/2006/math" xmlns:v="urn:schemas-microsoft-com:vml" xmlns:wp14="http://schemas.microsoft.com/office/word/2010/wordprocessingDrawing" xmlns:wp="http://schemas.openxmlformats.org/drawingml/2006/wordprocessingDrawing" xmlns:w10="urn:schemas-microsoft-com:office:word" xmlns:w="http://schemas.openxmlformats.org/wordprocessingml/2006/main" xmlns:w14="http://schemas.microsoft.com/office/word/2010/wordml" xmlns:w15="http://schemas.microsoft.com/office/word/2012/wordml" xmlns:wpg="http://schemas.microsoft.com/office/word/2010/wordprocessingGroup" xmlns:wpi="http://schemas.microsoft.com/office/word/2010/wordprocessingInk" xmlns:wne="http://schemas.microsoft.com/office/word/2006/wordml" xmlns:wps="http://schemas.microsoft.com/office/word/2010/wordprocessingShape" mc:Ignorable="w14 w15 wp14">
+  <w:endnote w:type="separator" w:id="-1">
+    <w:p>
+      <w:pPr>
+        <w:spacing w:after="0" w:line="240" w:lineRule="auto"/>
+      </w:pPr>
+      <w:r>
+        <w:separator/>
+      </w:r>
+    </w:p>
+  </w:endnote>
+  <w:endnote w:type="continuationSeparator" w:id="0">
+    <w:p>
+      <w:pPr>
+        <w:spacing w:after="0" w:line="240" w:lineRule="auto"/>
+      </w:pPr>
+      <w:r>
+        <w:continuationSeparator/>
+      </w:r>
+    </w:p>
+  </w:endnote>
+</w:endnotes>
+</file>
+
+<file path=word/footer1.xml><?xml version="1.0" encoding="utf-8"?>
+<w:ftr xmlns:wpc="http://schemas.microsoft.com/office/word/2010/wordprocessingCanvas" xmlns:mc="http://schemas.openxmlformats.org/markup-compatibility/2006" xmlns:o="urn:schemas-microsoft-com:office:office" xmlns:r="http://schemas.openxmlformats.org/officeDocument/2006/relationships" xmlns:m="http://schemas.openxmlformats.org/officeDocument/2006/math" xmlns:v="urn:schemas-microsoft-com:vml" xmlns:wp14="http://schemas.microsoft.com/office/word/2010/wordprocessingDrawing" xmlns:wp="http://schemas.openxmlformats.org/drawingml/2006/wordprocessingDrawing" xmlns:w10="urn:schemas-microsoft-com:office:word" xmlns:w="http://schemas.openxmlformats.org/wordprocessingml/2006/main" xmlns:w14="http://schemas.microsoft.com/office/word/2010/wordml" xmlns:w15="http://schemas.microsoft.com/office/word/2012/wordml" xmlns:wpg="http://schemas.microsoft.com/office/word/2010/wordprocessingGroup" xmlns:wpi="http://schemas.microsoft.com/office/word/2010/wordprocessingInk" xmlns:wne="http://schemas.microsoft.com/office/word/2006/wordml" xmlns:wps="http://schemas.microsoft.com/office/word/2010/wordprocessingShape" mc:Ignorable="w14 w15 wp14">
+  <w:sdt>
+    <w:sdtPr>
+      <w:id w:val="1688560713"/>
+      <w:docPartObj>
+        <w:docPartGallery w:val="Page Numbers (Bottom of Page)"/>
+        <w:docPartUnique/>
+      </w:docPartObj>
+    </w:sdtPr>
+    <w:sdtEndPr>
+      <w:rPr>
+        <w:noProof/>
+      </w:rPr>
+    </w:sdtEndPr>
+    <w:sdtContent>
+      <w:p>
+        <w:pPr>
+          <w:pStyle w:val="Footer"/>
+        </w:pPr>
+        <w:r>
+          <w:t>1</w:t>
+        </w:r>
+      </w:p>
+      <w:p>
+        <w:pPr>
+          <w:pStyle w:val="Footer"/>
+        </w:pPr>
+      </w:p>
+    </w:sdtContent>
+  </w:sdt>
+  <w:p>
+    <w:pPr>
+      <w:pStyle w:val="Footer"/>
+    </w:pPr>
+  </w:p>
+</w:ftr>
+</file>
+
+<file path=word/footnotes.xml><?xml version="1.0" encoding="utf-8"?>
+<w:footnotes xmlns:wpc="http://schemas.microsoft.com/office/word/2010/wordprocessingCanvas" xmlns:mc="http://schemas.openxmlformats.org/markup-compatibility/2006" xmlns:o="urn:schemas-microsoft-com:office:office" xmlns:r="http://schemas.openxmlformats.org/officeDocument/2006/relationships" xmlns:m="http://schemas.openxmlformats.org/officeDocument/2006/math" xmlns:v="urn:schemas-microsoft-com:vml" xmlns:wp14="http://schemas.microsoft.com/office/word/2010/wordprocessingDrawing" xmlns:wp="http://schemas.openxmlformats.org/drawingml/2006/wordprocessingDrawing" xmlns:w10="urn:schemas-microsoft-com:office:word" xmlns:w="http://schemas.openxmlformats.org/wordprocessingml/2006/main" xmlns:w14="http://schemas.microsoft.com/office/word/2010/wordml" xmlns:w15="http://schemas.microsoft.com/office/word/2012/wordml" xmlns:wpg="http://schemas.microsoft.com/office/word/2010/wordprocessingGroup" xmlns:wpi="http://schemas.microsoft.com/office/word/2010/wordprocessingInk" xmlns:wne="http://schemas.microsoft.com/office/word/2006/wordml" xmlns:wps="http://schemas.microsoft.com/office/word/2010/wordprocessingShape" mc:Ignorable="w14 w15 wp14">
+  <w:footnote w:type="separator" w:id="-1">
+    <w:p>
+      <w:pPr>
+        <w:spacing w:after="0" w:line="240" w:lineRule="auto"/>
+      </w:pPr>
+      <w:r>
+        <w:separator/>
+      </w:r>
+    </w:p>
+  </w:footnote>
+  <w:footnote w:type="continuationSeparator" w:id="0">
+    <w:p>
+      <w:pPr>
+        <w:spacing w:after="0" w:line="240" w:lineRule="auto"/>
+      </w:pPr>
+      <w:r>
+        <w:continuationSeparator/>
+      </w:r>
+    </w:p>
+  </w:footnote>
+</w:footnotes>
+</file>
+
 <file path=word/numbering.xml><?xml version="1.0" encoding="utf-8"?>
 <w:numbering xmlns:wpc="http://schemas.microsoft.com/office/word/2010/wordprocessingCanvas" xmlns:mc="http://schemas.openxmlformats.org/markup-compatibility/2006" xmlns:o="urn:schemas-microsoft-com:office:office" xmlns:r="http://schemas.openxmlformats.org/officeDocument/2006/relationships" xmlns:m="http://schemas.openxmlformats.org/officeDocument/2006/math" xmlns:v="urn:schemas-microsoft-com:vml" xmlns:wp14="http://schemas.microsoft.com/office/word/2010/wordprocessingDrawing" xmlns:wp="http://schemas.openxmlformats.org/drawingml/2006/wordprocessingDrawing" xmlns:w10="urn:schemas-microsoft-com:office:word" xmlns:w="http://schemas.openxmlformats.org/wordprocessingml/2006/main" xmlns:w14="http://schemas.microsoft.com/office/word/2010/wordml" xmlns:w15="http://schemas.microsoft.com/office/word/2012/wordml" xmlns:wpg="http://schemas.microsoft.com/office/word/2010/wordprocessingGroup" xmlns:wpi="http://schemas.microsoft.com/office/word/2010/wordprocessingInk" xmlns:wne="http://schemas.microsoft.com/office/word/2006/wordml" xmlns:wps="http://schemas.microsoft.com/office/word/2010/wordprocessingShape" mc:Ignorable="w14 w15 wp14">
   <w:abstractNum w:abstractNumId="0">
+    <w:nsid w:val="023B3B0C"/>
+    <w:multiLevelType w:val="hybridMultilevel"/>
+    <w:tmpl w:val="305CA4CA"/>
+    <w:lvl w:ilvl="0" w:tplc="94CE0D80">
+      <w:start w:val="1"/>
+      <w:numFmt w:val="decimal"/>
+      <w:lvlText w:val="%1."/>
+      <w:lvlJc w:val="left"/>
+      <w:pPr>
+        <w:ind w:left="720" w:hanging="360"/>
+      </w:pPr>
+      <w:rPr>
+        <w:rFonts w:eastAsiaTheme="minorHAnsi" w:hint="default"/>
+        <w:color w:val="0000FF"/>
+        <w:u w:val="single"/>
+      </w:rPr>
+    </w:lvl>
+    <w:lvl w:ilvl="1" w:tplc="04090019" w:tentative="1">
+      <w:start w:val="1"/>
+      <w:numFmt w:val="lowerLetter"/>
+      <w:lvlText w:val="%2."/>
+      <w:lvlJc w:val="left"/>
+      <w:pPr>
+        <w:ind w:left="1440" w:hanging="360"/>
+      </w:pPr>
+    </w:lvl>
+    <w:lvl w:ilvl="2" w:tplc="0409001B" w:tentative="1">
+      <w:start w:val="1"/>
+      <w:numFmt w:val="lowerRoman"/>
+      <w:lvlText w:val="%3."/>
+      <w:lvlJc w:val="right"/>
+      <w:pPr>
+        <w:ind w:left="2160" w:hanging="180"/>
+      </w:pPr>
+    </w:lvl>
+    <w:lvl w:ilvl="3" w:tplc="0409000F" w:tentative="1">
+      <w:start w:val="1"/>
+      <w:numFmt w:val="decimal"/>
+      <w:lvlText w:val="%4."/>
+      <w:lvlJc w:val="left"/>
+      <w:pPr>
+        <w:ind w:left="2880" w:hanging="360"/>
+      </w:pPr>
+    </w:lvl>
+    <w:lvl w:ilvl="4" w:tplc="04090019" w:tentative="1">
+      <w:start w:val="1"/>
+      <w:numFmt w:val="lowerLetter"/>
+      <w:lvlText w:val="%5."/>
+      <w:lvlJc w:val="left"/>
+      <w:pPr>
+        <w:ind w:left="3600" w:hanging="360"/>
+      </w:pPr>
+    </w:lvl>
+    <w:lvl w:ilvl="5" w:tplc="0409001B" w:tentative="1">
+      <w:start w:val="1"/>
+      <w:numFmt w:val="lowerRoman"/>
+      <w:lvlText w:val="%6."/>
+      <w:lvlJc w:val="right"/>
+      <w:pPr>
+        <w:ind w:left="4320" w:hanging="180"/>
+      </w:pPr>
+    </w:lvl>
+    <w:lvl w:ilvl="6" w:tplc="0409000F" w:tentative="1">
+      <w:start w:val="1"/>
+      <w:numFmt w:val="decimal"/>
+      <w:lvlText w:val="%7."/>
+      <w:lvlJc w:val="left"/>
+      <w:pPr>
+        <w:ind w:left="5040" w:hanging="360"/>
+      </w:pPr>
+    </w:lvl>
+    <w:lvl w:ilvl="7" w:tplc="04090019" w:tentative="1">
+      <w:start w:val="1"/>
+      <w:numFmt w:val="lowerLetter"/>
+      <w:lvlText w:val="%8."/>
+      <w:lvlJc w:val="left"/>
+      <w:pPr>
+        <w:ind w:left="5760" w:hanging="360"/>
+      </w:pPr>
+    </w:lvl>
+    <w:lvl w:ilvl="8" w:tplc="0409001B" w:tentative="1">
+      <w:start w:val="1"/>
+      <w:numFmt w:val="lowerRoman"/>
+      <w:lvlText w:val="%9."/>
+      <w:lvlJc w:val="right"/>
+      <w:pPr>
+        <w:ind w:left="6480" w:hanging="180"/>
+      </w:pPr>
+    </w:lvl>
+  </w:abstractNum>
+  <w:abstractNum w:abstractNumId="1">
     <w:nsid w:val="76C06687"/>
     <w:multiLevelType w:val="hybridMultilevel"/>
     <w:tmpl w:val="28B8873E"/>
@@ -1249,7 +4144,98 @@
       </w:pPr>
     </w:lvl>
   </w:abstractNum>
-  <w:abstractNum w:abstractNumId="1">
+  <w:abstractNum w:abstractNumId="2">
+    <w:nsid w:val="78B32BE4"/>
+    <w:multiLevelType w:val="hybridMultilevel"/>
+    <w:tmpl w:val="595ECA12"/>
+    <w:lvl w:ilvl="0" w:tplc="0409000F">
+      <w:start w:val="1"/>
+      <w:numFmt w:val="decimal"/>
+      <w:lvlText w:val="%1."/>
+      <w:lvlJc w:val="left"/>
+      <w:pPr>
+        <w:ind w:left="720" w:hanging="360"/>
+      </w:pPr>
+      <w:rPr>
+        <w:rFonts w:hint="default"/>
+      </w:rPr>
+    </w:lvl>
+    <w:lvl w:ilvl="1" w:tplc="04090019">
+      <w:start w:val="1"/>
+      <w:numFmt w:val="lowerLetter"/>
+      <w:lvlText w:val="%2."/>
+      <w:lvlJc w:val="left"/>
+      <w:pPr>
+        <w:ind w:left="1440" w:hanging="360"/>
+      </w:pPr>
+    </w:lvl>
+    <w:lvl w:ilvl="2" w:tplc="8E5CE34C">
+      <w:numFmt w:val="bullet"/>
+      <w:lvlText w:val="-"/>
+      <w:lvlJc w:val="left"/>
+      <w:pPr>
+        <w:ind w:left="2340" w:hanging="360"/>
+      </w:pPr>
+      <w:rPr>
+        <w:rFonts w:ascii="Times New Roman" w:eastAsia="Times New Roman" w:hAnsi="Times New Roman" w:cs="Times New Roman" w:hint="default"/>
+      </w:rPr>
+    </w:lvl>
+    <w:lvl w:ilvl="3" w:tplc="0409000F" w:tentative="1">
+      <w:start w:val="1"/>
+      <w:numFmt w:val="decimal"/>
+      <w:lvlText w:val="%4."/>
+      <w:lvlJc w:val="left"/>
+      <w:pPr>
+        <w:ind w:left="2880" w:hanging="360"/>
+      </w:pPr>
+    </w:lvl>
+    <w:lvl w:ilvl="4" w:tplc="04090019" w:tentative="1">
+      <w:start w:val="1"/>
+      <w:numFmt w:val="lowerLetter"/>
+      <w:lvlText w:val="%5."/>
+      <w:lvlJc w:val="left"/>
+      <w:pPr>
+        <w:ind w:left="3600" w:hanging="360"/>
+      </w:pPr>
+    </w:lvl>
+    <w:lvl w:ilvl="5" w:tplc="0409001B" w:tentative="1">
+      <w:start w:val="1"/>
+      <w:numFmt w:val="lowerRoman"/>
+      <w:lvlText w:val="%6."/>
+      <w:lvlJc w:val="right"/>
+      <w:pPr>
+        <w:ind w:left="4320" w:hanging="180"/>
+      </w:pPr>
+    </w:lvl>
+    <w:lvl w:ilvl="6" w:tplc="0409000F" w:tentative="1">
+      <w:start w:val="1"/>
+      <w:numFmt w:val="decimal"/>
+      <w:lvlText w:val="%7."/>
+      <w:lvlJc w:val="left"/>
+      <w:pPr>
+        <w:ind w:left="5040" w:hanging="360"/>
+      </w:pPr>
+    </w:lvl>
+    <w:lvl w:ilvl="7" w:tplc="04090019" w:tentative="1">
+      <w:start w:val="1"/>
+      <w:numFmt w:val="lowerLetter"/>
+      <w:lvlText w:val="%8."/>
+      <w:lvlJc w:val="left"/>
+      <w:pPr>
+        <w:ind w:left="5760" w:hanging="360"/>
+      </w:pPr>
+    </w:lvl>
+    <w:lvl w:ilvl="8" w:tplc="0409001B" w:tentative="1">
+      <w:start w:val="1"/>
+      <w:numFmt w:val="lowerRoman"/>
+      <w:lvlText w:val="%9."/>
+      <w:lvlJc w:val="right"/>
+      <w:pPr>
+        <w:ind w:left="6480" w:hanging="180"/>
+      </w:pPr>
+    </w:lvl>
+  </w:abstractNum>
+  <w:abstractNum w:abstractNumId="3">
     <w:nsid w:val="7EDC212A"/>
     <w:multiLevelType w:val="hybridMultilevel"/>
     <w:tmpl w:val="E312EDD4"/>
@@ -1390,10 +4376,16 @@
     </w:lvl>
   </w:abstractNum>
   <w:num w:numId="1">
-    <w:abstractNumId w:val="0"/>
+    <w:abstractNumId w:val="1"/>
   </w:num>
   <w:num w:numId="2">
-    <w:abstractNumId w:val="1"/>
+    <w:abstractNumId w:val="3"/>
+  </w:num>
+  <w:num w:numId="3">
+    <w:abstractNumId w:val="2"/>
+  </w:num>
+  <w:num w:numId="4">
+    <w:abstractNumId w:val="0"/>
   </w:num>
 </w:numbering>
 </file>
@@ -1793,9 +4785,53 @@
     <w:qFormat/>
     <w:rsid w:val="00677D48"/>
   </w:style>
+  <w:style w:type="paragraph" w:styleId="Heading1">
+    <w:name w:val="heading 1"/>
+    <w:basedOn w:val="Normal"/>
+    <w:next w:val="Normal"/>
+    <w:link w:val="Heading1Char"/>
+    <w:uiPriority w:val="9"/>
+    <w:qFormat/>
+    <w:rsid w:val="00F20C1C"/>
+    <w:pPr>
+      <w:keepNext/>
+      <w:keepLines/>
+      <w:spacing w:before="240" w:after="0"/>
+      <w:outlineLvl w:val="0"/>
+    </w:pPr>
+    <w:rPr>
+      <w:rFonts w:asciiTheme="majorHAnsi" w:eastAsiaTheme="majorEastAsia" w:hAnsiTheme="majorHAnsi" w:cstheme="majorBidi"/>
+      <w:color w:val="2F5496" w:themeColor="accent1" w:themeShade="BF"/>
+      <w:sz w:val="32"/>
+      <w:szCs w:val="32"/>
+    </w:rPr>
+  </w:style>
+  <w:style w:type="paragraph" w:styleId="Heading2">
+    <w:name w:val="heading 2"/>
+    <w:basedOn w:val="Normal"/>
+    <w:next w:val="Normal"/>
+    <w:link w:val="Heading2Char"/>
+    <w:uiPriority w:val="9"/>
+    <w:unhideWhenUsed/>
+    <w:qFormat/>
+    <w:rsid w:val="00F20C1C"/>
+    <w:pPr>
+      <w:keepNext/>
+      <w:keepLines/>
+      <w:spacing w:before="40" w:after="0"/>
+      <w:outlineLvl w:val="1"/>
+    </w:pPr>
+    <w:rPr>
+      <w:rFonts w:asciiTheme="majorHAnsi" w:eastAsiaTheme="majorEastAsia" w:hAnsiTheme="majorHAnsi" w:cstheme="majorBidi"/>
+      <w:color w:val="2F5496" w:themeColor="accent1" w:themeShade="BF"/>
+      <w:sz w:val="26"/>
+      <w:szCs w:val="26"/>
+    </w:rPr>
+  </w:style>
   <w:style w:type="character" w:default="1" w:styleId="DefaultParagraphFont">
     <w:name w:val="Default Paragraph Font"/>
     <w:uiPriority w:val="1"/>
+    <w:semiHidden/>
     <w:unhideWhenUsed/>
   </w:style>
   <w:style w:type="table" w:default="1" w:styleId="TableNormal">
@@ -1850,13 +4886,119 @@
     <w:name w:val="Hyperlink"/>
     <w:basedOn w:val="DefaultParagraphFont"/>
     <w:uiPriority w:val="99"/>
-    <w:semiHidden/>
     <w:unhideWhenUsed/>
     <w:rsid w:val="001F7AF5"/>
     <w:rPr>
       <w:color w:val="0000FF"/>
       <w:u w:val="single"/>
     </w:rPr>
+  </w:style>
+  <w:style w:type="character" w:customStyle="1" w:styleId="Heading1Char">
+    <w:name w:val="Heading 1 Char"/>
+    <w:basedOn w:val="DefaultParagraphFont"/>
+    <w:link w:val="Heading1"/>
+    <w:uiPriority w:val="9"/>
+    <w:rsid w:val="00F20C1C"/>
+    <w:rPr>
+      <w:rFonts w:asciiTheme="majorHAnsi" w:eastAsiaTheme="majorEastAsia" w:hAnsiTheme="majorHAnsi" w:cstheme="majorBidi"/>
+      <w:color w:val="2F5496" w:themeColor="accent1" w:themeShade="BF"/>
+      <w:sz w:val="32"/>
+      <w:szCs w:val="32"/>
+    </w:rPr>
+  </w:style>
+  <w:style w:type="paragraph" w:styleId="TOCHeading">
+    <w:name w:val="TOC Heading"/>
+    <w:basedOn w:val="Heading1"/>
+    <w:next w:val="Normal"/>
+    <w:uiPriority w:val="39"/>
+    <w:unhideWhenUsed/>
+    <w:qFormat/>
+    <w:rsid w:val="00F20C1C"/>
+    <w:pPr>
+      <w:outlineLvl w:val="9"/>
+    </w:pPr>
+  </w:style>
+  <w:style w:type="character" w:customStyle="1" w:styleId="Heading2Char">
+    <w:name w:val="Heading 2 Char"/>
+    <w:basedOn w:val="DefaultParagraphFont"/>
+    <w:link w:val="Heading2"/>
+    <w:uiPriority w:val="9"/>
+    <w:rsid w:val="00F20C1C"/>
+    <w:rPr>
+      <w:rFonts w:asciiTheme="majorHAnsi" w:eastAsiaTheme="majorEastAsia" w:hAnsiTheme="majorHAnsi" w:cstheme="majorBidi"/>
+      <w:color w:val="2F5496" w:themeColor="accent1" w:themeShade="BF"/>
+      <w:sz w:val="26"/>
+      <w:szCs w:val="26"/>
+    </w:rPr>
+  </w:style>
+  <w:style w:type="paragraph" w:styleId="TOC2">
+    <w:name w:val="toc 2"/>
+    <w:basedOn w:val="Normal"/>
+    <w:next w:val="Normal"/>
+    <w:autoRedefine/>
+    <w:uiPriority w:val="39"/>
+    <w:unhideWhenUsed/>
+    <w:rsid w:val="00F20C1C"/>
+    <w:pPr>
+      <w:spacing w:after="100"/>
+      <w:ind w:left="220"/>
+    </w:pPr>
+  </w:style>
+  <w:style w:type="paragraph" w:styleId="TOC1">
+    <w:name w:val="toc 1"/>
+    <w:basedOn w:val="Normal"/>
+    <w:next w:val="Normal"/>
+    <w:autoRedefine/>
+    <w:uiPriority w:val="39"/>
+    <w:unhideWhenUsed/>
+    <w:rsid w:val="00F20C1C"/>
+    <w:pPr>
+      <w:spacing w:after="100"/>
+    </w:pPr>
+  </w:style>
+  <w:style w:type="paragraph" w:styleId="Header">
+    <w:name w:val="header"/>
+    <w:basedOn w:val="Normal"/>
+    <w:link w:val="HeaderChar"/>
+    <w:uiPriority w:val="99"/>
+    <w:unhideWhenUsed/>
+    <w:rsid w:val="00C37EDF"/>
+    <w:pPr>
+      <w:tabs>
+        <w:tab w:val="center" w:pos="4680"/>
+        <w:tab w:val="right" w:pos="9360"/>
+      </w:tabs>
+      <w:spacing w:after="0" w:line="240" w:lineRule="auto"/>
+    </w:pPr>
+  </w:style>
+  <w:style w:type="character" w:customStyle="1" w:styleId="HeaderChar">
+    <w:name w:val="Header Char"/>
+    <w:basedOn w:val="DefaultParagraphFont"/>
+    <w:link w:val="Header"/>
+    <w:uiPriority w:val="99"/>
+    <w:rsid w:val="00C37EDF"/>
+  </w:style>
+  <w:style w:type="paragraph" w:styleId="Footer">
+    <w:name w:val="footer"/>
+    <w:basedOn w:val="Normal"/>
+    <w:link w:val="FooterChar"/>
+    <w:uiPriority w:val="99"/>
+    <w:unhideWhenUsed/>
+    <w:rsid w:val="00C37EDF"/>
+    <w:pPr>
+      <w:tabs>
+        <w:tab w:val="center" w:pos="4680"/>
+        <w:tab w:val="right" w:pos="9360"/>
+      </w:tabs>
+      <w:spacing w:after="0" w:line="240" w:lineRule="auto"/>
+    </w:pPr>
+  </w:style>
+  <w:style w:type="character" w:customStyle="1" w:styleId="FooterChar">
+    <w:name w:val="Footer Char"/>
+    <w:basedOn w:val="DefaultParagraphFont"/>
+    <w:link w:val="Footer"/>
+    <w:uiPriority w:val="99"/>
+    <w:rsid w:val="00C37EDF"/>
   </w:style>
 </w:styles>
 </file>
@@ -2120,4 +5262,16 @@
     </a:ext>
   </a:extLst>
 </a:theme>
+</file>
+
+<file path=customXml/item1.xml><?xml version="1.0" encoding="utf-8"?>
+<b:Sources xmlns:b="http://schemas.openxmlformats.org/officeDocument/2006/bibliography" xmlns="http://schemas.openxmlformats.org/officeDocument/2006/bibliography" SelectedStyle="\APASixthEditionOfficeOnline.xsl" StyleName="APA" Version="6"/>
+</file>
+
+<file path=customXml/itemProps1.xml><?xml version="1.0" encoding="utf-8"?>
+<ds:datastoreItem xmlns:ds="http://schemas.openxmlformats.org/officeDocument/2006/customXml" ds:itemID="{46CEA244-E7C1-44CD-9D9D-35FBB7241A29}">
+  <ds:schemaRefs>
+    <ds:schemaRef ds:uri="http://schemas.openxmlformats.org/officeDocument/2006/bibliography"/>
+  </ds:schemaRefs>
+</ds:datastoreItem>
 </file>
</xml_diff>